<commit_message>
documentation updated. todo: make a ticketing system tomorrow
</commit_message>
<xml_diff>
--- a/acs_bcs_rj_dokumentáció_stage2.docx
+++ b/acs_bcs_rj_dokumentáció_stage2.docx
@@ -1,6 +1,6 @@
 
 <file path=word/document.xml><?xml version="1.0" encoding="utf-8"?>
-<w:document xmlns:wpc="http://schemas.microsoft.com/office/word/2010/wordprocessingCanvas" xmlns:cx="http://schemas.microsoft.com/office/drawing/2014/chartex" xmlns:cx1="http://schemas.microsoft.com/office/drawing/2015/9/8/chartex" xmlns:cx2="http://schemas.microsoft.com/office/drawing/2015/10/21/chartex" xmlns:cx3="http://schemas.microsoft.com/office/drawing/2016/5/9/chartex" xmlns:cx4="http://schemas.microsoft.com/office/drawing/2016/5/10/chartex" xmlns:cx5="http://schemas.microsoft.com/office/drawing/2016/5/11/chartex" xmlns:cx6="http://schemas.microsoft.com/office/drawing/2016/5/12/chartex" xmlns:cx7="http://schemas.microsoft.com/office/drawing/2016/5/13/chartex" xmlns:cx8="http://schemas.microsoft.com/office/drawing/2016/5/14/chartex" xmlns:mc="http://schemas.openxmlformats.org/markup-compatibility/2006" xmlns:aink="http://schemas.microsoft.com/office/drawing/2016/ink" xmlns:am3d="http://schemas.microsoft.com/office/drawing/2017/model3d" xmlns:o="urn:schemas-microsoft-com:office:office" xmlns:r="http://schemas.openxmlformats.org/officeDocument/2006/relationships" xmlns:m="http://schemas.openxmlformats.org/officeDocument/2006/math" xmlns:v="urn:schemas-microsoft-com:vml" xmlns:wp14="http://schemas.microsoft.com/office/word/2010/wordprocessingDrawing" xmlns:wp="http://schemas.openxmlformats.org/drawingml/2006/wordprocessingDrawing" xmlns:w10="urn:schemas-microsoft-com:office:word" xmlns:w="http://schemas.openxmlformats.org/wordprocessingml/2006/main" xmlns:w14="http://schemas.microsoft.com/office/word/2010/wordml" xmlns:w15="http://schemas.microsoft.com/office/word/2012/wordml" xmlns:w16cid="http://schemas.microsoft.com/office/word/2016/wordml/cid" xmlns:w16se="http://schemas.microsoft.com/office/word/2015/wordml/symex" xmlns:wpg="http://schemas.microsoft.com/office/word/2010/wordprocessingGroup" xmlns:wpi="http://schemas.microsoft.com/office/word/2010/wordprocessingInk" xmlns:wne="http://schemas.microsoft.com/office/word/2006/wordml" xmlns:wps="http://schemas.microsoft.com/office/word/2010/wordprocessingShape" mc:Ignorable="w14 w15 w16se w16cid wp14">
+<w:document xmlns:wpc="http://schemas.microsoft.com/office/word/2010/wordprocessingCanvas" xmlns:cx="http://schemas.microsoft.com/office/drawing/2014/chartex" xmlns:cx1="http://schemas.microsoft.com/office/drawing/2015/9/8/chartex" xmlns:cx2="http://schemas.microsoft.com/office/drawing/2015/10/21/chartex" xmlns:cx3="http://schemas.microsoft.com/office/drawing/2016/5/9/chartex" xmlns:cx4="http://schemas.microsoft.com/office/drawing/2016/5/10/chartex" xmlns:cx5="http://schemas.microsoft.com/office/drawing/2016/5/11/chartex" xmlns:cx6="http://schemas.microsoft.com/office/drawing/2016/5/12/chartex" xmlns:cx7="http://schemas.microsoft.com/office/drawing/2016/5/13/chartex" xmlns:cx8="http://schemas.microsoft.com/office/drawing/2016/5/14/chartex" xmlns:mc="http://schemas.openxmlformats.org/markup-compatibility/2006" xmlns:aink="http://schemas.microsoft.com/office/drawing/2016/ink" xmlns:am3d="http://schemas.microsoft.com/office/drawing/2017/model3d" xmlns:o="urn:schemas-microsoft-com:office:office" xmlns:r="http://schemas.openxmlformats.org/officeDocument/2006/relationships" xmlns:m="http://schemas.openxmlformats.org/officeDocument/2006/math" xmlns:v="urn:schemas-microsoft-com:vml" xmlns:wp14="http://schemas.microsoft.com/office/word/2010/wordprocessingDrawing" xmlns:wp="http://schemas.openxmlformats.org/drawingml/2006/wordprocessingDrawing" xmlns:w10="urn:schemas-microsoft-com:office:word" xmlns:w="http://schemas.openxmlformats.org/wordprocessingml/2006/main" xmlns:w14="http://schemas.microsoft.com/office/word/2010/wordml" xmlns:w15="http://schemas.microsoft.com/office/word/2012/wordml" xmlns:w16cid="http://schemas.microsoft.com/office/word/2016/wordml/cid" xmlns:w16se="http://schemas.microsoft.com/office/word/2015/wordml/symex" xmlns:wpg="http://schemas.microsoft.com/office/word/2010/wordprocessingGroup" xmlns:wpi="http://schemas.microsoft.com/office/word/2010/wordprocessingInk" xmlns:wne="http://schemas.microsoft.com/office/word/2006/wordml" xmlns:wps="http://schemas.microsoft.com/office/word/2010/wordprocessingShape" xmlns:a="http://schemas.openxmlformats.org/drawingml/2006/main" xmlns:pic="http://schemas.openxmlformats.org/drawingml/2006/picture" mc:Ignorable="w14 w15 w16se w16cid wp14">
   <w:body>
     <w:p>
       <w:pPr>
@@ -147,12 +147,12 @@
         <w:tblStyle w:val="Rcsostblzat"/>
         <w:tblW w:w="0" w:type="auto"/>
         <w:tblBorders>
-          <w:top w:val="none" w:sz="0" w:space="0" w:color="auto"/>
-          <w:left w:val="none" w:sz="0" w:space="0" w:color="auto"/>
-          <w:bottom w:val="none" w:sz="0" w:space="0" w:color="auto"/>
-          <w:right w:val="none" w:sz="0" w:space="0" w:color="auto"/>
-          <w:insideH w:val="none" w:sz="0" w:space="0" w:color="auto"/>
-          <w:insideV w:val="none" w:sz="0" w:space="0" w:color="auto"/>
+          <w:top w:val="none" w:color="auto" w:sz="0" w:space="0"/>
+          <w:left w:val="none" w:color="auto" w:sz="0" w:space="0"/>
+          <w:bottom w:val="none" w:color="auto" w:sz="0" w:space="0"/>
+          <w:right w:val="none" w:color="auto" w:sz="0" w:space="0"/>
+          <w:insideH w:val="none" w:color="auto" w:sz="0" w:space="0"/>
+          <w:insideV w:val="none" w:color="auto" w:sz="0" w:space="0"/>
         </w:tblBorders>
         <w:tblLook w:val="04A0" w:firstRow="1" w:lastRow="0" w:firstColumn="1" w:lastColumn="0" w:noHBand="0" w:noVBand="1"/>
       </w:tblPr>
@@ -400,22 +400,28 @@
     </w:p>
     <w:sdt>
       <w:sdtPr>
-        <w:rPr>
-          <w:rFonts w:eastAsiaTheme="minorHAnsi" w:cstheme="minorBidi"/>
-          <w:b w:val="0"/>
-          <w:sz w:val="24"/>
-          <w:szCs w:val="22"/>
-          <w:lang w:eastAsia="en-US"/>
-        </w:rPr>
         <w:id w:val="-376785630"/>
         <w:docPartObj>
           <w:docPartGallery w:val="Table of Contents"/>
           <w:docPartUnique/>
         </w:docPartObj>
+        <w:rPr>
+          <w:rFonts w:eastAsia="Calibri" w:cs="" w:eastAsiaTheme="minorAscii" w:cstheme="minorBidi"/>
+          <w:b w:val="0"/>
+          <w:bCs w:val="0"/>
+          <w:sz w:val="24"/>
+          <w:szCs w:val="24"/>
+          <w:lang w:eastAsia="en-US"/>
+        </w:rPr>
       </w:sdtPr>
       <w:sdtEndPr>
         <w:rPr>
-          <w:bCs/>
+          <w:rFonts w:eastAsia="Calibri" w:cs="" w:eastAsiaTheme="minorAscii" w:cstheme="minorBidi"/>
+          <w:b w:val="0"/>
+          <w:bCs w:val="0"/>
+          <w:sz w:val="24"/>
+          <w:szCs w:val="24"/>
+          <w:lang w:eastAsia="en-US"/>
         </w:rPr>
       </w:sdtEndPr>
       <w:sdtContent>
@@ -440,7 +446,7 @@
               <w:tab w:val="right" w:leader="dot" w:pos="8776"/>
             </w:tabs>
             <w:rPr>
-              <w:rFonts w:asciiTheme="minorHAnsi" w:eastAsiaTheme="minorEastAsia" w:hAnsiTheme="minorHAnsi"/>
+              <w:rFonts w:asciiTheme="minorHAnsi" w:hAnsiTheme="minorHAnsi" w:eastAsiaTheme="minorEastAsia"/>
               <w:noProof/>
               <w:sz w:val="22"/>
               <w:lang w:eastAsia="hu-HU"/>
@@ -455,7 +461,7 @@
           <w:r>
             <w:fldChar w:fldCharType="separate"/>
           </w:r>
-          <w:hyperlink w:anchor="_Toc184887498" w:history="1">
+          <w:hyperlink w:history="1" w:anchor="_Toc184887498">
             <w:r>
               <w:rPr>
                 <w:rStyle w:val="Hiperhivatkozs"/>
@@ -465,7 +471,7 @@
             </w:r>
             <w:r>
               <w:rPr>
-                <w:rFonts w:asciiTheme="minorHAnsi" w:eastAsiaTheme="minorEastAsia" w:hAnsiTheme="minorHAnsi"/>
+                <w:rFonts w:asciiTheme="minorHAnsi" w:hAnsiTheme="minorHAnsi" w:eastAsiaTheme="minorEastAsia"/>
                 <w:noProof/>
                 <w:sz w:val="22"/>
                 <w:lang w:eastAsia="hu-HU"/>
@@ -537,13 +543,13 @@
               <w:tab w:val="right" w:leader="dot" w:pos="8776"/>
             </w:tabs>
             <w:rPr>
-              <w:rFonts w:asciiTheme="minorHAnsi" w:eastAsiaTheme="minorEastAsia" w:hAnsiTheme="minorHAnsi"/>
+              <w:rFonts w:asciiTheme="minorHAnsi" w:hAnsiTheme="minorHAnsi" w:eastAsiaTheme="minorEastAsia"/>
               <w:noProof/>
               <w:sz w:val="22"/>
               <w:lang w:eastAsia="hu-HU"/>
             </w:rPr>
           </w:pPr>
-          <w:hyperlink w:anchor="_Toc184887499" w:history="1">
+          <w:hyperlink w:history="1" w:anchor="_Toc184887499">
             <w:r>
               <w:rPr>
                 <w:rStyle w:val="Hiperhivatkozs"/>
@@ -553,7 +559,7 @@
             </w:r>
             <w:r>
               <w:rPr>
-                <w:rFonts w:asciiTheme="minorHAnsi" w:eastAsiaTheme="minorEastAsia" w:hAnsiTheme="minorHAnsi"/>
+                <w:rFonts w:asciiTheme="minorHAnsi" w:hAnsiTheme="minorHAnsi" w:eastAsiaTheme="minorEastAsia"/>
                 <w:noProof/>
                 <w:sz w:val="22"/>
                 <w:lang w:eastAsia="hu-HU"/>
@@ -625,13 +631,13 @@
               <w:tab w:val="right" w:leader="dot" w:pos="8776"/>
             </w:tabs>
             <w:rPr>
-              <w:rFonts w:asciiTheme="minorHAnsi" w:eastAsiaTheme="minorEastAsia" w:hAnsiTheme="minorHAnsi"/>
+              <w:rFonts w:asciiTheme="minorHAnsi" w:hAnsiTheme="minorHAnsi" w:eastAsiaTheme="minorEastAsia"/>
               <w:noProof/>
               <w:sz w:val="22"/>
               <w:lang w:eastAsia="hu-HU"/>
             </w:rPr>
           </w:pPr>
-          <w:hyperlink w:anchor="_Toc184887500" w:history="1">
+          <w:hyperlink w:history="1" w:anchor="_Toc184887500">
             <w:r>
               <w:rPr>
                 <w:rStyle w:val="Hiperhivatkozs"/>
@@ -641,7 +647,7 @@
             </w:r>
             <w:r>
               <w:rPr>
-                <w:rFonts w:asciiTheme="minorHAnsi" w:eastAsiaTheme="minorEastAsia" w:hAnsiTheme="minorHAnsi"/>
+                <w:rFonts w:asciiTheme="minorHAnsi" w:hAnsiTheme="minorHAnsi" w:eastAsiaTheme="minorEastAsia"/>
                 <w:noProof/>
                 <w:sz w:val="22"/>
                 <w:lang w:eastAsia="hu-HU"/>
@@ -713,13 +719,13 @@
               <w:tab w:val="right" w:leader="dot" w:pos="8776"/>
             </w:tabs>
             <w:rPr>
-              <w:rFonts w:asciiTheme="minorHAnsi" w:eastAsiaTheme="minorEastAsia" w:hAnsiTheme="minorHAnsi"/>
+              <w:rFonts w:asciiTheme="minorHAnsi" w:hAnsiTheme="minorHAnsi" w:eastAsiaTheme="minorEastAsia"/>
               <w:noProof/>
               <w:sz w:val="22"/>
               <w:lang w:eastAsia="hu-HU"/>
             </w:rPr>
           </w:pPr>
-          <w:hyperlink w:anchor="_Toc184887501" w:history="1">
+          <w:hyperlink w:history="1" w:anchor="_Toc184887501">
             <w:r>
               <w:rPr>
                 <w:rStyle w:val="Hiperhivatkozs"/>
@@ -735,7 +741,7 @@
             </w:r>
             <w:r>
               <w:rPr>
-                <w:rFonts w:asciiTheme="minorHAnsi" w:eastAsiaTheme="minorEastAsia" w:hAnsiTheme="minorHAnsi"/>
+                <w:rFonts w:asciiTheme="minorHAnsi" w:hAnsiTheme="minorHAnsi" w:eastAsiaTheme="minorEastAsia"/>
                 <w:noProof/>
                 <w:sz w:val="22"/>
                 <w:lang w:eastAsia="hu-HU"/>
@@ -807,13 +813,13 @@
               <w:tab w:val="right" w:leader="dot" w:pos="8776"/>
             </w:tabs>
             <w:rPr>
-              <w:rFonts w:asciiTheme="minorHAnsi" w:eastAsiaTheme="minorEastAsia" w:hAnsiTheme="minorHAnsi"/>
+              <w:rFonts w:asciiTheme="minorHAnsi" w:hAnsiTheme="minorHAnsi" w:eastAsiaTheme="minorEastAsia"/>
               <w:noProof/>
               <w:sz w:val="22"/>
               <w:lang w:eastAsia="hu-HU"/>
             </w:rPr>
           </w:pPr>
-          <w:hyperlink w:anchor="_Toc184887502" w:history="1">
+          <w:hyperlink w:history="1" w:anchor="_Toc184887502">
             <w:r>
               <w:rPr>
                 <w:rStyle w:val="Hiperhivatkozs"/>
@@ -829,7 +835,7 @@
             </w:r>
             <w:r>
               <w:rPr>
-                <w:rFonts w:asciiTheme="minorHAnsi" w:eastAsiaTheme="minorEastAsia" w:hAnsiTheme="minorHAnsi"/>
+                <w:rFonts w:asciiTheme="minorHAnsi" w:hAnsiTheme="minorHAnsi" w:eastAsiaTheme="minorEastAsia"/>
                 <w:noProof/>
                 <w:sz w:val="22"/>
                 <w:lang w:eastAsia="hu-HU"/>
@@ -901,13 +907,13 @@
               <w:tab w:val="right" w:leader="dot" w:pos="8776"/>
             </w:tabs>
             <w:rPr>
-              <w:rFonts w:asciiTheme="minorHAnsi" w:eastAsiaTheme="minorEastAsia" w:hAnsiTheme="minorHAnsi"/>
+              <w:rFonts w:asciiTheme="minorHAnsi" w:hAnsiTheme="minorHAnsi" w:eastAsiaTheme="minorEastAsia"/>
               <w:noProof/>
               <w:sz w:val="22"/>
               <w:lang w:eastAsia="hu-HU"/>
             </w:rPr>
           </w:pPr>
-          <w:hyperlink w:anchor="_Toc184887503" w:history="1">
+          <w:hyperlink w:history="1" w:anchor="_Toc184887503">
             <w:r>
               <w:rPr>
                 <w:rStyle w:val="Hiperhivatkozs"/>
@@ -923,7 +929,7 @@
             </w:r>
             <w:r>
               <w:rPr>
-                <w:rFonts w:asciiTheme="minorHAnsi" w:eastAsiaTheme="minorEastAsia" w:hAnsiTheme="minorHAnsi"/>
+                <w:rFonts w:asciiTheme="minorHAnsi" w:hAnsiTheme="minorHAnsi" w:eastAsiaTheme="minorEastAsia"/>
                 <w:noProof/>
                 <w:sz w:val="22"/>
                 <w:lang w:eastAsia="hu-HU"/>
@@ -995,13 +1001,13 @@
               <w:tab w:val="right" w:leader="dot" w:pos="8776"/>
             </w:tabs>
             <w:rPr>
-              <w:rFonts w:asciiTheme="minorHAnsi" w:eastAsiaTheme="minorEastAsia" w:hAnsiTheme="minorHAnsi"/>
+              <w:rFonts w:asciiTheme="minorHAnsi" w:hAnsiTheme="minorHAnsi" w:eastAsiaTheme="minorEastAsia"/>
               <w:noProof/>
               <w:sz w:val="22"/>
               <w:lang w:eastAsia="hu-HU"/>
             </w:rPr>
           </w:pPr>
-          <w:hyperlink w:anchor="_Toc184887504" w:history="1">
+          <w:hyperlink w:history="1" w:anchor="_Toc184887504">
             <w:r>
               <w:rPr>
                 <w:rStyle w:val="Hiperhivatkozs"/>
@@ -1017,7 +1023,7 @@
             </w:r>
             <w:r>
               <w:rPr>
-                <w:rFonts w:asciiTheme="minorHAnsi" w:eastAsiaTheme="minorEastAsia" w:hAnsiTheme="minorHAnsi"/>
+                <w:rFonts w:asciiTheme="minorHAnsi" w:hAnsiTheme="minorHAnsi" w:eastAsiaTheme="minorEastAsia"/>
                 <w:noProof/>
                 <w:sz w:val="22"/>
                 <w:lang w:eastAsia="hu-HU"/>
@@ -1089,13 +1095,13 @@
               <w:tab w:val="right" w:leader="dot" w:pos="8776"/>
             </w:tabs>
             <w:rPr>
-              <w:rFonts w:asciiTheme="minorHAnsi" w:eastAsiaTheme="minorEastAsia" w:hAnsiTheme="minorHAnsi"/>
+              <w:rFonts w:asciiTheme="minorHAnsi" w:hAnsiTheme="minorHAnsi" w:eastAsiaTheme="minorEastAsia"/>
               <w:noProof/>
               <w:sz w:val="22"/>
               <w:lang w:eastAsia="hu-HU"/>
             </w:rPr>
           </w:pPr>
-          <w:hyperlink w:anchor="_Toc184887505" w:history="1">
+          <w:hyperlink w:history="1" w:anchor="_Toc184887505">
             <w:r>
               <w:rPr>
                 <w:rStyle w:val="Hiperhivatkozs"/>
@@ -1111,7 +1117,7 @@
             </w:r>
             <w:r>
               <w:rPr>
-                <w:rFonts w:asciiTheme="minorHAnsi" w:eastAsiaTheme="minorEastAsia" w:hAnsiTheme="minorHAnsi"/>
+                <w:rFonts w:asciiTheme="minorHAnsi" w:hAnsiTheme="minorHAnsi" w:eastAsiaTheme="minorEastAsia"/>
                 <w:noProof/>
                 <w:sz w:val="22"/>
                 <w:lang w:eastAsia="hu-HU"/>
@@ -1183,13 +1189,13 @@
               <w:tab w:val="right" w:leader="dot" w:pos="8776"/>
             </w:tabs>
             <w:rPr>
-              <w:rFonts w:asciiTheme="minorHAnsi" w:eastAsiaTheme="minorEastAsia" w:hAnsiTheme="minorHAnsi"/>
+              <w:rFonts w:asciiTheme="minorHAnsi" w:hAnsiTheme="minorHAnsi" w:eastAsiaTheme="minorEastAsia"/>
               <w:noProof/>
               <w:sz w:val="22"/>
               <w:lang w:eastAsia="hu-HU"/>
             </w:rPr>
           </w:pPr>
-          <w:hyperlink w:anchor="_Toc184887506" w:history="1">
+          <w:hyperlink w:history="1" w:anchor="_Toc184887506">
             <w:r>
               <w:rPr>
                 <w:rStyle w:val="Hiperhivatkozs"/>
@@ -1199,7 +1205,7 @@
             </w:r>
             <w:r>
               <w:rPr>
-                <w:rFonts w:asciiTheme="minorHAnsi" w:eastAsiaTheme="minorEastAsia" w:hAnsiTheme="minorHAnsi"/>
+                <w:rFonts w:asciiTheme="minorHAnsi" w:hAnsiTheme="minorHAnsi" w:eastAsiaTheme="minorEastAsia"/>
                 <w:noProof/>
                 <w:sz w:val="22"/>
                 <w:lang w:eastAsia="hu-HU"/>
@@ -1271,13 +1277,13 @@
               <w:tab w:val="right" w:leader="dot" w:pos="8776"/>
             </w:tabs>
             <w:rPr>
-              <w:rFonts w:asciiTheme="minorHAnsi" w:eastAsiaTheme="minorEastAsia" w:hAnsiTheme="minorHAnsi"/>
+              <w:rFonts w:asciiTheme="minorHAnsi" w:hAnsiTheme="minorHAnsi" w:eastAsiaTheme="minorEastAsia"/>
               <w:noProof/>
               <w:sz w:val="22"/>
               <w:lang w:eastAsia="hu-HU"/>
             </w:rPr>
           </w:pPr>
-          <w:hyperlink w:anchor="_Toc184887507" w:history="1">
+          <w:hyperlink w:history="1" w:anchor="_Toc184887507">
             <w:r>
               <w:rPr>
                 <w:rStyle w:val="Hiperhivatkozs"/>
@@ -1293,7 +1299,7 @@
             </w:r>
             <w:r>
               <w:rPr>
-                <w:rFonts w:asciiTheme="minorHAnsi" w:eastAsiaTheme="minorEastAsia" w:hAnsiTheme="minorHAnsi"/>
+                <w:rFonts w:asciiTheme="minorHAnsi" w:hAnsiTheme="minorHAnsi" w:eastAsiaTheme="minorEastAsia"/>
                 <w:noProof/>
                 <w:sz w:val="22"/>
                 <w:lang w:eastAsia="hu-HU"/>
@@ -1365,13 +1371,13 @@
               <w:tab w:val="right" w:leader="dot" w:pos="8776"/>
             </w:tabs>
             <w:rPr>
-              <w:rFonts w:asciiTheme="minorHAnsi" w:eastAsiaTheme="minorEastAsia" w:hAnsiTheme="minorHAnsi"/>
+              <w:rFonts w:asciiTheme="minorHAnsi" w:hAnsiTheme="minorHAnsi" w:eastAsiaTheme="minorEastAsia"/>
               <w:noProof/>
               <w:sz w:val="22"/>
               <w:lang w:eastAsia="hu-HU"/>
             </w:rPr>
           </w:pPr>
-          <w:hyperlink w:anchor="_Toc184887508" w:history="1">
+          <w:hyperlink w:history="1" w:anchor="_Toc184887508">
             <w:r>
               <w:rPr>
                 <w:rStyle w:val="Hiperhivatkozs"/>
@@ -1387,7 +1393,7 @@
             </w:r>
             <w:r>
               <w:rPr>
-                <w:rFonts w:asciiTheme="minorHAnsi" w:eastAsiaTheme="minorEastAsia" w:hAnsiTheme="minorHAnsi"/>
+                <w:rFonts w:asciiTheme="minorHAnsi" w:hAnsiTheme="minorHAnsi" w:eastAsiaTheme="minorEastAsia"/>
                 <w:noProof/>
                 <w:sz w:val="22"/>
                 <w:lang w:eastAsia="hu-HU"/>
@@ -1459,13 +1465,13 @@
               <w:tab w:val="right" w:leader="dot" w:pos="8776"/>
             </w:tabs>
             <w:rPr>
-              <w:rFonts w:asciiTheme="minorHAnsi" w:eastAsiaTheme="minorEastAsia" w:hAnsiTheme="minorHAnsi"/>
+              <w:rFonts w:asciiTheme="minorHAnsi" w:hAnsiTheme="minorHAnsi" w:eastAsiaTheme="minorEastAsia"/>
               <w:noProof/>
               <w:sz w:val="22"/>
               <w:lang w:eastAsia="hu-HU"/>
             </w:rPr>
           </w:pPr>
-          <w:hyperlink w:anchor="_Toc184887509" w:history="1">
+          <w:hyperlink w:history="1" w:anchor="_Toc184887509">
             <w:r>
               <w:rPr>
                 <w:rStyle w:val="Hiperhivatkozs"/>
@@ -1481,7 +1487,7 @@
             </w:r>
             <w:r>
               <w:rPr>
-                <w:rFonts w:asciiTheme="minorHAnsi" w:eastAsiaTheme="minorEastAsia" w:hAnsiTheme="minorHAnsi"/>
+                <w:rFonts w:asciiTheme="minorHAnsi" w:hAnsiTheme="minorHAnsi" w:eastAsiaTheme="minorEastAsia"/>
                 <w:noProof/>
                 <w:sz w:val="22"/>
                 <w:lang w:eastAsia="hu-HU"/>
@@ -1553,13 +1559,13 @@
               <w:tab w:val="right" w:leader="dot" w:pos="8776"/>
             </w:tabs>
             <w:rPr>
-              <w:rFonts w:asciiTheme="minorHAnsi" w:eastAsiaTheme="minorEastAsia" w:hAnsiTheme="minorHAnsi"/>
+              <w:rFonts w:asciiTheme="minorHAnsi" w:hAnsiTheme="minorHAnsi" w:eastAsiaTheme="minorEastAsia"/>
               <w:noProof/>
               <w:sz w:val="22"/>
               <w:lang w:eastAsia="hu-HU"/>
             </w:rPr>
           </w:pPr>
-          <w:hyperlink w:anchor="_Toc184887510" w:history="1">
+          <w:hyperlink w:history="1" w:anchor="_Toc184887510">
             <w:r>
               <w:rPr>
                 <w:rStyle w:val="Hiperhivatkozs"/>
@@ -1575,7 +1581,7 @@
             </w:r>
             <w:r>
               <w:rPr>
-                <w:rFonts w:asciiTheme="minorHAnsi" w:eastAsiaTheme="minorEastAsia" w:hAnsiTheme="minorHAnsi"/>
+                <w:rFonts w:asciiTheme="minorHAnsi" w:hAnsiTheme="minorHAnsi" w:eastAsiaTheme="minorEastAsia"/>
                 <w:noProof/>
                 <w:sz w:val="22"/>
                 <w:lang w:eastAsia="hu-HU"/>
@@ -1647,13 +1653,13 @@
               <w:tab w:val="right" w:leader="dot" w:pos="8776"/>
             </w:tabs>
             <w:rPr>
-              <w:rFonts w:asciiTheme="minorHAnsi" w:eastAsiaTheme="minorEastAsia" w:hAnsiTheme="minorHAnsi"/>
+              <w:rFonts w:asciiTheme="minorHAnsi" w:hAnsiTheme="minorHAnsi" w:eastAsiaTheme="minorEastAsia"/>
               <w:noProof/>
               <w:sz w:val="22"/>
               <w:lang w:eastAsia="hu-HU"/>
             </w:rPr>
           </w:pPr>
-          <w:hyperlink w:anchor="_Toc184887511" w:history="1">
+          <w:hyperlink w:history="1" w:anchor="_Toc184887511">
             <w:r>
               <w:rPr>
                 <w:rStyle w:val="Hiperhivatkozs"/>
@@ -1663,7 +1669,7 @@
             </w:r>
             <w:r>
               <w:rPr>
-                <w:rFonts w:asciiTheme="minorHAnsi" w:eastAsiaTheme="minorEastAsia" w:hAnsiTheme="minorHAnsi"/>
+                <w:rFonts w:asciiTheme="minorHAnsi" w:hAnsiTheme="minorHAnsi" w:eastAsiaTheme="minorEastAsia"/>
                 <w:noProof/>
                 <w:sz w:val="22"/>
                 <w:lang w:eastAsia="hu-HU"/>
@@ -1735,13 +1741,13 @@
               <w:tab w:val="right" w:leader="dot" w:pos="8776"/>
             </w:tabs>
             <w:rPr>
-              <w:rFonts w:asciiTheme="minorHAnsi" w:eastAsiaTheme="minorEastAsia" w:hAnsiTheme="minorHAnsi"/>
+              <w:rFonts w:asciiTheme="minorHAnsi" w:hAnsiTheme="minorHAnsi" w:eastAsiaTheme="minorEastAsia"/>
               <w:noProof/>
               <w:sz w:val="22"/>
               <w:lang w:eastAsia="hu-HU"/>
             </w:rPr>
           </w:pPr>
-          <w:hyperlink w:anchor="_Toc184887512" w:history="1">
+          <w:hyperlink w:history="1" w:anchor="_Toc184887512">
             <w:r>
               <w:rPr>
                 <w:rStyle w:val="Hiperhivatkozs"/>
@@ -1751,7 +1757,7 @@
             </w:r>
             <w:r>
               <w:rPr>
-                <w:rFonts w:asciiTheme="minorHAnsi" w:eastAsiaTheme="minorEastAsia" w:hAnsiTheme="minorHAnsi"/>
+                <w:rFonts w:asciiTheme="minorHAnsi" w:hAnsiTheme="minorHAnsi" w:eastAsiaTheme="minorEastAsia"/>
                 <w:noProof/>
                 <w:sz w:val="22"/>
                 <w:lang w:eastAsia="hu-HU"/>
@@ -1823,13 +1829,13 @@
               <w:tab w:val="right" w:leader="dot" w:pos="8776"/>
             </w:tabs>
             <w:rPr>
-              <w:rFonts w:asciiTheme="minorHAnsi" w:eastAsiaTheme="minorEastAsia" w:hAnsiTheme="minorHAnsi"/>
+              <w:rFonts w:asciiTheme="minorHAnsi" w:hAnsiTheme="minorHAnsi" w:eastAsiaTheme="minorEastAsia"/>
               <w:noProof/>
               <w:sz w:val="22"/>
               <w:lang w:eastAsia="hu-HU"/>
             </w:rPr>
           </w:pPr>
-          <w:hyperlink w:anchor="_Toc184887513" w:history="1">
+          <w:hyperlink w:history="1" w:anchor="_Toc184887513">
             <w:r>
               <w:rPr>
                 <w:rStyle w:val="Hiperhivatkozs"/>
@@ -1839,7 +1845,7 @@
             </w:r>
             <w:r>
               <w:rPr>
-                <w:rFonts w:asciiTheme="minorHAnsi" w:eastAsiaTheme="minorEastAsia" w:hAnsiTheme="minorHAnsi"/>
+                <w:rFonts w:asciiTheme="minorHAnsi" w:hAnsiTheme="minorHAnsi" w:eastAsiaTheme="minorEastAsia"/>
                 <w:noProof/>
                 <w:sz w:val="22"/>
                 <w:lang w:eastAsia="hu-HU"/>
@@ -1933,7 +1939,6 @@
           <w:rFonts w:cs="Times New Roman"/>
           <w:szCs w:val="24"/>
         </w:rPr>
-        <w:lastRenderedPageBreak/>
         <w:t>Nyilatkozat</w:t>
       </w:r>
     </w:p>
@@ -2112,6 +2117,12 @@
           <w:szCs w:val="24"/>
         </w:rPr>
         <w:tab/>
+      </w:r>
+      <w:r>
+        <w:rPr>
+          <w:rFonts w:cs="Times New Roman"/>
+          <w:szCs w:val="24"/>
+        </w:rPr>
         <w:t>Név</w:t>
       </w:r>
     </w:p>
@@ -2126,7 +2137,7 @@
           <w:szCs w:val="24"/>
         </w:rPr>
         <w:sectPr>
-          <w:pgSz w:w="11906" w:h="16838"/>
+          <w:pgSz w:w="11906" w:h="16838" w:orient="portrait"/>
           <w:pgMar w:top="1418" w:right="1418" w:bottom="1418" w:left="1418" w:header="709" w:footer="709" w:gutter="284"/>
           <w:cols w:space="708"/>
           <w:docGrid w:linePitch="360"/>
@@ -2147,7 +2158,7 @@
       <w:pPr>
         <w:pStyle w:val="Cmsor1"/>
       </w:pPr>
-      <w:bookmarkStart w:id="0" w:name="_Toc184887498"/>
+      <w:bookmarkStart w:name="_Toc184887498" w:id="0"/>
       <w:r>
         <w:t>Bevezetés</w:t>
       </w:r>
@@ -2195,7 +2206,7 @@
         <w:pStyle w:val="Cmsor1"/>
         <w:ind w:left="714" w:hanging="357"/>
       </w:pPr>
-      <w:bookmarkStart w:id="1" w:name="_Toc184887499"/>
+      <w:bookmarkStart w:name="_Toc184887499" w:id="1"/>
       <w:r>
         <w:t>Témaválasztás indoklása</w:t>
       </w:r>
@@ -2283,7 +2294,7 @@
       <w:pPr>
         <w:pStyle w:val="Cmsor1"/>
       </w:pPr>
-      <w:bookmarkStart w:id="2" w:name="_Toc184887500"/>
+      <w:bookmarkStart w:name="_Toc184887500" w:id="2"/>
       <w:r>
         <w:t>Fejlesztői dokumentáció</w:t>
       </w:r>
@@ -2300,7 +2311,7 @@
           <w:numId w:val="4"/>
         </w:numPr>
       </w:pPr>
-      <w:bookmarkStart w:id="3" w:name="_Toc184887501"/>
+      <w:bookmarkStart w:name="_Toc184887501" w:id="3"/>
       <w:r>
         <w:t>Specifikáció</w:t>
       </w:r>
@@ -2310,646 +2321,479 @@
       <w:pPr>
         <w:rPr>
           <w:rFonts w:cs="Times New Roman"/>
-          <w:szCs w:val="24"/>
-        </w:rPr>
-      </w:pPr>
-      <w:r>
-        <w:rPr>
-          <w:rFonts w:cs="Times New Roman"/>
-          <w:szCs w:val="24"/>
+        </w:rPr>
+      </w:pPr>
+      <w:r>
+        <w:rPr>
+          <w:rFonts w:cs="Times New Roman"/>
         </w:rPr>
         <w:t>A projekt teljes kódja angolul kell</w:t>
       </w:r>
       <w:r>
         <w:rPr>
           <w:rFonts w:cs="Times New Roman"/>
-          <w:szCs w:val="24"/>
         </w:rPr>
         <w:t>,</w:t>
       </w:r>
       <w:r>
         <w:rPr>
           <w:rFonts w:cs="Times New Roman"/>
-          <w:szCs w:val="24"/>
         </w:rPr>
         <w:t xml:space="preserve"> hogy legyen. </w:t>
       </w:r>
       <w:r>
         <w:rPr>
           <w:rFonts w:cs="Times New Roman"/>
-          <w:szCs w:val="24"/>
         </w:rPr>
         <w:t xml:space="preserve">A </w:t>
       </w:r>
       <w:r>
         <w:rPr>
           <w:rFonts w:cs="Times New Roman"/>
-          <w:szCs w:val="24"/>
         </w:rPr>
         <w:t xml:space="preserve">projekt fő feladata a felhasználók által feltöltött adatok pontos, és hibamentes kezelése. A felhasználót létre lehessen hozni, </w:t>
       </w:r>
       <w:r>
         <w:rPr>
           <w:rFonts w:cs="Times New Roman"/>
-          <w:szCs w:val="24"/>
         </w:rPr>
         <w:t>a felhasználónevet, jelszót, és emailt módosítani, és törölni.</w:t>
       </w:r>
       <w:r>
         <w:rPr>
           <w:rFonts w:cs="Times New Roman"/>
-          <w:szCs w:val="24"/>
         </w:rPr>
         <w:t xml:space="preserve"> </w:t>
       </w:r>
       <w:r>
         <w:rPr>
           <w:rFonts w:cs="Times New Roman"/>
-          <w:szCs w:val="24"/>
         </w:rPr>
         <w:t>Regisztrációkor</w:t>
       </w:r>
       <w:r>
         <w:rPr>
           <w:rFonts w:cs="Times New Roman"/>
-          <w:szCs w:val="24"/>
         </w:rPr>
         <w:t xml:space="preserve"> a rendszer egy </w:t>
       </w:r>
       <w:r>
         <w:rPr>
           <w:rFonts w:cs="Times New Roman"/>
-          <w:szCs w:val="24"/>
         </w:rPr>
         <w:t xml:space="preserve">megerősítő </w:t>
       </w:r>
       <w:r>
         <w:rPr>
           <w:rFonts w:cs="Times New Roman"/>
-          <w:szCs w:val="24"/>
         </w:rPr>
         <w:t>e-mailt kell küldjön a felhasználónak.</w:t>
       </w:r>
       <w:r>
         <w:rPr>
           <w:rFonts w:cs="Times New Roman"/>
-          <w:szCs w:val="24"/>
         </w:rPr>
         <w:t xml:space="preserve"> A bejelentkezés megvalósítása JWT (JSON Web </w:t>
       </w:r>
-      <w:proofErr w:type="spellStart"/>
-      <w:proofErr w:type="gramStart"/>
-      <w:r>
-        <w:rPr>
-          <w:rFonts w:cs="Times New Roman"/>
-          <w:szCs w:val="24"/>
+      <w:r>
+        <w:rPr>
+          <w:rFonts w:cs="Times New Roman"/>
         </w:rPr>
         <w:t>Tokenek</w:t>
       </w:r>
-      <w:proofErr w:type="spellEnd"/>
-      <w:r>
-        <w:rPr>
-          <w:rFonts w:cs="Times New Roman"/>
-          <w:szCs w:val="24"/>
+      <w:r>
+        <w:rPr>
+          <w:rFonts w:cs="Times New Roman"/>
         </w:rPr>
         <w:t>)kel</w:t>
       </w:r>
-      <w:proofErr w:type="gramEnd"/>
-      <w:r>
-        <w:rPr>
-          <w:rFonts w:cs="Times New Roman"/>
-          <w:szCs w:val="24"/>
+      <w:r>
+        <w:rPr>
+          <w:rFonts w:cs="Times New Roman"/>
         </w:rPr>
         <w:t xml:space="preserve"> történik</w:t>
       </w:r>
       <w:r>
         <w:rPr>
           <w:rFonts w:cs="Times New Roman"/>
-          <w:szCs w:val="24"/>
         </w:rPr>
         <w:t>.</w:t>
       </w:r>
       <w:r>
         <w:rPr>
           <w:rFonts w:cs="Times New Roman"/>
-          <w:szCs w:val="24"/>
         </w:rPr>
         <w:t xml:space="preserve"> </w:t>
       </w:r>
       <w:r>
         <w:rPr>
           <w:rFonts w:cs="Times New Roman"/>
-          <w:szCs w:val="24"/>
         </w:rPr>
         <w:t xml:space="preserve">A felhasználó adatai csak az adott felhasználó számára legyenek elérhetők. </w:t>
       </w:r>
       <w:r>
         <w:rPr>
           <w:rFonts w:cs="Times New Roman"/>
-          <w:szCs w:val="24"/>
         </w:rPr>
         <w:t>Egy felhasználó</w:t>
       </w:r>
       <w:r>
         <w:rPr>
           <w:rFonts w:cs="Times New Roman"/>
-          <w:szCs w:val="24"/>
         </w:rPr>
         <w:t xml:space="preserve"> kezdeményezheti a rangjának növelését, amit a rangban felette álló felhasználók fogadhatják el és utasíthatják el</w:t>
       </w:r>
       <w:r>
         <w:rPr>
           <w:rFonts w:cs="Times New Roman"/>
-          <w:szCs w:val="24"/>
         </w:rPr>
         <w:t xml:space="preserve">. </w:t>
       </w:r>
       <w:r>
         <w:rPr>
           <w:rFonts w:cs="Times New Roman"/>
-          <w:szCs w:val="24"/>
-        </w:rPr>
-        <w:t xml:space="preserve">Minimum 3 rang szükséges: </w:t>
-      </w:r>
-      <w:r>
-        <w:rPr>
-          <w:rFonts w:cs="Times New Roman"/>
-          <w:szCs w:val="24"/>
-        </w:rPr>
-        <w:t xml:space="preserve">alap, </w:t>
-      </w:r>
-      <w:proofErr w:type="spellStart"/>
-      <w:r>
-        <w:rPr>
-          <w:rFonts w:cs="Times New Roman"/>
-          <w:szCs w:val="24"/>
+        </w:rPr>
+        <w:t>Supervisor</w:t>
+      </w:r>
+      <w:r>
+        <w:rPr>
+          <w:rFonts w:cs="Times New Roman"/>
+        </w:rPr>
+        <w:t xml:space="preserve"> rangot e-mail írással lehet elérni, amit jóváhagyhatnak az admin</w:t>
+      </w:r>
+      <w:r>
+        <w:rPr>
+          <w:rFonts w:cs="Times New Roman"/>
+        </w:rPr>
+        <w:t>isztrátori</w:t>
+      </w:r>
+      <w:r>
+        <w:rPr>
+          <w:rFonts w:cs="Times New Roman"/>
+        </w:rPr>
+        <w:t xml:space="preserve"> ranggal rendelkezők.</w:t>
+      </w:r>
+      <w:r>
+        <w:rPr>
+          <w:rFonts w:cs="Times New Roman"/>
+        </w:rPr>
+        <w:t xml:space="preserve"> </w:t>
+      </w:r>
+      <w:r>
+        <w:rPr>
+          <w:rFonts w:cs="Times New Roman"/>
+        </w:rPr>
+        <w:t xml:space="preserve">Az élelmiszereket ne módosíthassa jóváhagyás nélkül egyetlen egy felhasználó. </w:t>
+      </w:r>
+      <w:r>
+        <w:rPr>
+          <w:rFonts w:cs="Times New Roman"/>
+        </w:rPr>
+        <w:t xml:space="preserve">A </w:t>
+      </w:r>
+      <w:r>
+        <w:rPr>
+          <w:rFonts w:cs="Times New Roman"/>
+        </w:rPr>
+        <w:t xml:space="preserve">létrehozások / </w:t>
+      </w:r>
+      <w:r>
+        <w:rPr>
+          <w:rFonts w:cs="Times New Roman"/>
+        </w:rPr>
+        <w:t>módosítások</w:t>
+      </w:r>
+      <w:r>
+        <w:rPr>
+          <w:rFonts w:cs="Times New Roman"/>
+        </w:rPr>
+        <w:t xml:space="preserve"> / törlések</w:t>
+      </w:r>
+      <w:r>
+        <w:rPr>
+          <w:rFonts w:cs="Times New Roman"/>
+        </w:rPr>
+        <w:t xml:space="preserve"> jóváhagyás</w:t>
+      </w:r>
+      <w:r>
+        <w:rPr>
+          <w:rFonts w:cs="Times New Roman"/>
+        </w:rPr>
+        <w:t>át</w:t>
+      </w:r>
+      <w:r>
+        <w:rPr>
+          <w:rFonts w:cs="Times New Roman"/>
+        </w:rPr>
+        <w:t xml:space="preserve"> csak a „</w:t>
+      </w:r>
+      <w:r>
+        <w:rPr>
+          <w:rFonts w:cs="Times New Roman"/>
         </w:rPr>
         <w:t>supervisor</w:t>
       </w:r>
-      <w:proofErr w:type="spellEnd"/>
-      <w:r>
-        <w:rPr>
-          <w:rFonts w:cs="Times New Roman"/>
-          <w:szCs w:val="24"/>
+      <w:r>
+        <w:rPr>
+          <w:rFonts w:cs="Times New Roman"/>
+        </w:rPr>
+        <w:t>”</w:t>
+      </w:r>
+      <w:r>
+        <w:rPr>
+          <w:rFonts w:cs="Times New Roman"/>
+        </w:rPr>
+        <w:t xml:space="preserve"> </w:t>
+      </w:r>
+      <w:r>
+        <w:rPr>
+          <w:rFonts w:cs="Times New Roman"/>
+        </w:rPr>
+        <w:t xml:space="preserve">és </w:t>
+      </w:r>
+      <w:r>
+        <w:rPr>
+          <w:rFonts w:cs="Times New Roman"/>
+        </w:rPr>
+        <w:t>az e-</w:t>
+      </w:r>
+      <w:r>
+        <w:rPr>
+          <w:rFonts w:cs="Times New Roman"/>
+        </w:rPr>
+        <w:t>feletti ranggal rendelkező</w:t>
+      </w:r>
+      <w:r>
+        <w:rPr>
+          <w:rFonts w:cs="Times New Roman"/>
+        </w:rPr>
+        <w:t xml:space="preserve"> felhasználók tehetik. </w:t>
+      </w:r>
+      <w:r>
+        <w:rPr>
+          <w:rFonts w:cs="Times New Roman"/>
+        </w:rPr>
+        <w:t>Ugyan ez igaz a törlések jóváhagyására, és új élelmiszere</w:t>
+      </w:r>
+      <w:r>
+        <w:rPr>
+          <w:rFonts w:cs="Times New Roman"/>
+        </w:rPr>
+        <w:t xml:space="preserve">k </w:t>
+      </w:r>
+      <w:r>
+        <w:rPr>
+          <w:rFonts w:cs="Times New Roman"/>
+        </w:rPr>
+        <w:t>jóváhagyására.</w:t>
+      </w:r>
+      <w:r>
+        <w:rPr>
+          <w:rFonts w:cs="Times New Roman"/>
+        </w:rPr>
+        <w:t xml:space="preserve"> </w:t>
+      </w:r>
+      <w:r>
+        <w:rPr>
+          <w:rFonts w:cs="Times New Roman"/>
+        </w:rPr>
+        <w:t xml:space="preserve">Új élelmiszer létrehozást / módosítást / törlést bármely felhasználó kezdeményezhet. </w:t>
+      </w:r>
+      <w:r>
+        <w:rPr>
+          <w:rFonts w:cs="Times New Roman"/>
+        </w:rPr>
+        <w:t xml:space="preserve">Az élelmiszereknek tartalmazniuk kell a </w:t>
+      </w:r>
+      <w:r>
+        <w:rPr>
+          <w:rFonts w:cs="Times New Roman"/>
+        </w:rPr>
+        <w:t>M</w:t>
+      </w:r>
+      <w:r>
+        <w:rPr>
+          <w:rFonts w:cs="Times New Roman"/>
+        </w:rPr>
+        <w:t xml:space="preserve">agyarországon is </w:t>
+      </w:r>
+      <w:r>
+        <w:rPr>
+          <w:rFonts w:cs="Times New Roman"/>
+        </w:rPr>
+        <w:t xml:space="preserve">használt tápérték táblázatot. </w:t>
+      </w:r>
+      <w:r>
+        <w:rPr>
+          <w:rFonts w:cs="Times New Roman"/>
+        </w:rPr>
+        <w:t xml:space="preserve">Minden élelmiszerről lehet képet feltölteni. </w:t>
+      </w:r>
+      <w:r>
+        <w:rPr>
+          <w:rFonts w:cs="Times New Roman"/>
+        </w:rPr>
+        <w:t>A hozzávalókat a már meglévő listából választhatják ki a felhasználók.</w:t>
+      </w:r>
+      <w:r>
+        <w:rPr>
+          <w:rFonts w:cs="Times New Roman"/>
+        </w:rPr>
+        <w:t xml:space="preserve"> A hozzávalóknak van egy veszély</w:t>
+      </w:r>
+      <w:r>
+        <w:rPr>
+          <w:rFonts w:cs="Times New Roman"/>
+        </w:rPr>
+        <w:t>ességi</w:t>
+      </w:r>
+      <w:r>
+        <w:rPr>
+          <w:rFonts w:cs="Times New Roman"/>
+        </w:rPr>
+        <w:t xml:space="preserve"> szintjük, ami azt jelöli mennyire biztonságos az adott hozzávaló fogyasztása, kutatások szerint.</w:t>
+      </w:r>
+      <w:r>
+        <w:rPr>
+          <w:rFonts w:cs="Times New Roman"/>
+        </w:rPr>
+        <w:t xml:space="preserve"> A leírásba kutatások pu</w:t>
+      </w:r>
+      <w:r>
+        <w:rPr>
+          <w:rFonts w:cs="Times New Roman"/>
+        </w:rPr>
+        <w:t>b</w:t>
+      </w:r>
+      <w:r>
+        <w:rPr>
+          <w:rFonts w:cs="Times New Roman"/>
+        </w:rPr>
+        <w:t>likált linkjei is illeszthetők.</w:t>
+      </w:r>
+      <w:r>
+        <w:rPr>
+          <w:rFonts w:cs="Times New Roman"/>
+        </w:rPr>
+        <w:t xml:space="preserve"> </w:t>
+      </w:r>
+      <w:r>
+        <w:rPr>
+          <w:rFonts w:cs="Times New Roman"/>
+        </w:rPr>
+        <w:t xml:space="preserve"> </w:t>
+      </w:r>
+      <w:r>
+        <w:rPr>
+          <w:rFonts w:cs="Times New Roman"/>
+        </w:rPr>
+        <w:t xml:space="preserve"> </w:t>
+      </w:r>
+      <w:r>
+        <w:rPr>
+          <w:rFonts w:cs="Times New Roman"/>
+        </w:rPr>
+        <w:t>Az éttermek és összetevők előre feltöltött adatokkal kell</w:t>
+      </w:r>
+      <w:r>
+        <w:rPr>
+          <w:rFonts w:cs="Times New Roman"/>
         </w:rPr>
         <w:t>,</w:t>
       </w:r>
       <w:r>
         <w:rPr>
           <w:rFonts w:cs="Times New Roman"/>
-          <w:szCs w:val="24"/>
-        </w:rPr>
-        <w:t xml:space="preserve"> és</w:t>
-      </w:r>
-      <w:r>
-        <w:rPr>
-          <w:rFonts w:cs="Times New Roman"/>
-          <w:szCs w:val="24"/>
+        </w:rPr>
+        <w:t xml:space="preserve"> hogy dolgozzanak. </w:t>
+      </w:r>
+      <w:r>
+        <w:rPr>
+          <w:rFonts w:cs="Times New Roman"/>
+        </w:rPr>
+        <w:t>További rugalmasságot engedő terv</w:t>
+      </w:r>
+      <w:r>
+        <w:rPr>
+          <w:rFonts w:cs="Times New Roman"/>
+        </w:rPr>
+        <w:t xml:space="preserve">ezet </w:t>
+      </w:r>
+      <w:r>
+        <w:rPr>
+          <w:rFonts w:cs="Times New Roman"/>
+        </w:rPr>
+        <w:t xml:space="preserve">a </w:t>
+      </w:r>
+      <w:r>
+        <w:rPr>
+          <w:rFonts w:cs="Times New Roman"/>
+        </w:rPr>
+        <w:t xml:space="preserve">továbbfejlesztési tervek </w:t>
+      </w:r>
+      <w:r>
+        <w:rPr>
+          <w:rFonts w:cs="Times New Roman"/>
+        </w:rPr>
+        <w:t>között van.</w:t>
+      </w:r>
+      <w:r>
+        <w:rPr>
+          <w:rFonts w:cs="Times New Roman"/>
         </w:rPr>
         <w:t xml:space="preserve"> </w:t>
       </w:r>
-      <w:proofErr w:type="spellStart"/>
-      <w:r>
-        <w:rPr>
-          <w:rFonts w:cs="Times New Roman"/>
-          <w:szCs w:val="24"/>
-        </w:rPr>
-        <w:t>staff</w:t>
-      </w:r>
-      <w:proofErr w:type="spellEnd"/>
-      <w:r>
-        <w:rPr>
-          <w:rFonts w:cs="Times New Roman"/>
-          <w:szCs w:val="24"/>
-        </w:rPr>
-        <w:t xml:space="preserve">. </w:t>
-      </w:r>
-      <w:r>
-        <w:rPr>
-          <w:rFonts w:cs="Times New Roman"/>
-          <w:szCs w:val="24"/>
-        </w:rPr>
-        <w:t xml:space="preserve">A </w:t>
-      </w:r>
-      <w:proofErr w:type="spellStart"/>
-      <w:r>
-        <w:rPr>
-          <w:rFonts w:cs="Times New Roman"/>
-          <w:szCs w:val="24"/>
-        </w:rPr>
-        <w:t>staff</w:t>
-      </w:r>
-      <w:proofErr w:type="spellEnd"/>
-      <w:r>
-        <w:rPr>
-          <w:rFonts w:cs="Times New Roman"/>
-          <w:szCs w:val="24"/>
-        </w:rPr>
-        <w:t xml:space="preserve"> fiókok 5</w:t>
-      </w:r>
-      <w:r>
-        <w:rPr>
-          <w:rFonts w:cs="Times New Roman"/>
-          <w:szCs w:val="24"/>
-        </w:rPr>
-        <w:t xml:space="preserve">-ször annyit érnek minden döntés esetén, mint a </w:t>
-      </w:r>
-      <w:proofErr w:type="spellStart"/>
-      <w:r>
-        <w:rPr>
-          <w:rFonts w:cs="Times New Roman"/>
-          <w:szCs w:val="24"/>
-        </w:rPr>
-        <w:t>supervisor</w:t>
-      </w:r>
-      <w:proofErr w:type="spellEnd"/>
-      <w:r>
-        <w:rPr>
-          <w:rFonts w:cs="Times New Roman"/>
-          <w:szCs w:val="24"/>
-        </w:rPr>
-        <w:t xml:space="preserve"> rangú fiókok</w:t>
-      </w:r>
-      <w:r>
-        <w:rPr>
-          <w:rFonts w:cs="Times New Roman"/>
-          <w:szCs w:val="24"/>
-        </w:rPr>
-        <w:t>.</w:t>
-      </w:r>
-      <w:r>
-        <w:rPr>
-          <w:rFonts w:cs="Times New Roman"/>
-          <w:szCs w:val="24"/>
-        </w:rPr>
-        <w:t xml:space="preserve"> </w:t>
-      </w:r>
-      <w:r>
-        <w:rPr>
-          <w:rFonts w:cs="Times New Roman"/>
-          <w:szCs w:val="24"/>
-        </w:rPr>
-        <w:t xml:space="preserve">Az élelmiszereket ne módosíthassa jóváhagyás nélkül egyetlen egy felhasználó. </w:t>
-      </w:r>
-      <w:r>
-        <w:rPr>
-          <w:rFonts w:cs="Times New Roman"/>
-          <w:szCs w:val="24"/>
-        </w:rPr>
-        <w:t xml:space="preserve">A </w:t>
-      </w:r>
-      <w:r>
-        <w:rPr>
-          <w:rFonts w:cs="Times New Roman"/>
-          <w:szCs w:val="24"/>
-        </w:rPr>
-        <w:t xml:space="preserve">létrehozások / </w:t>
-      </w:r>
-      <w:r>
-        <w:rPr>
-          <w:rFonts w:cs="Times New Roman"/>
-          <w:szCs w:val="24"/>
-        </w:rPr>
-        <w:t>módosítások</w:t>
-      </w:r>
-      <w:r>
-        <w:rPr>
-          <w:rFonts w:cs="Times New Roman"/>
-          <w:szCs w:val="24"/>
-        </w:rPr>
-        <w:t xml:space="preserve"> / törlések</w:t>
-      </w:r>
-      <w:r>
-        <w:rPr>
-          <w:rFonts w:cs="Times New Roman"/>
-          <w:szCs w:val="24"/>
-        </w:rPr>
-        <w:t xml:space="preserve"> jóváhagyás</w:t>
-      </w:r>
-      <w:r>
-        <w:rPr>
-          <w:rFonts w:cs="Times New Roman"/>
-          <w:szCs w:val="24"/>
-        </w:rPr>
-        <w:t>át</w:t>
-      </w:r>
-      <w:r>
-        <w:rPr>
-          <w:rFonts w:cs="Times New Roman"/>
-          <w:szCs w:val="24"/>
-        </w:rPr>
-        <w:t xml:space="preserve"> csak a „</w:t>
-      </w:r>
-      <w:proofErr w:type="spellStart"/>
-      <w:r>
-        <w:rPr>
-          <w:rFonts w:cs="Times New Roman"/>
-          <w:szCs w:val="24"/>
-        </w:rPr>
-        <w:t>supervisor</w:t>
-      </w:r>
-      <w:proofErr w:type="spellEnd"/>
-      <w:r>
-        <w:rPr>
-          <w:rFonts w:cs="Times New Roman"/>
-          <w:szCs w:val="24"/>
-        </w:rPr>
-        <w:t>”</w:t>
-      </w:r>
-      <w:r>
-        <w:rPr>
-          <w:rFonts w:cs="Times New Roman"/>
-          <w:szCs w:val="24"/>
-        </w:rPr>
-        <w:t xml:space="preserve"> </w:t>
-      </w:r>
-      <w:r>
-        <w:rPr>
-          <w:rFonts w:cs="Times New Roman"/>
-          <w:szCs w:val="24"/>
-        </w:rPr>
-        <w:t xml:space="preserve">és </w:t>
-      </w:r>
-      <w:r>
-        <w:rPr>
-          <w:rFonts w:cs="Times New Roman"/>
-          <w:szCs w:val="24"/>
-        </w:rPr>
-        <w:t>az e-</w:t>
-      </w:r>
-      <w:r>
-        <w:rPr>
-          <w:rFonts w:cs="Times New Roman"/>
-          <w:szCs w:val="24"/>
-        </w:rPr>
-        <w:t>feletti ranggal rendelkező</w:t>
-      </w:r>
-      <w:r>
-        <w:rPr>
-          <w:rFonts w:cs="Times New Roman"/>
-          <w:szCs w:val="24"/>
-        </w:rPr>
-        <w:t xml:space="preserve"> felhasználók tehetik. </w:t>
-      </w:r>
-      <w:r>
-        <w:rPr>
-          <w:rFonts w:cs="Times New Roman"/>
-          <w:szCs w:val="24"/>
-        </w:rPr>
-        <w:t>Ugyan ez igaz a törlések jóváhagyására, és új élelmiszere</w:t>
-      </w:r>
-      <w:r>
-        <w:rPr>
-          <w:rFonts w:cs="Times New Roman"/>
-          <w:szCs w:val="24"/>
-        </w:rPr>
-        <w:t xml:space="preserve">k </w:t>
-      </w:r>
-      <w:r>
-        <w:rPr>
-          <w:rFonts w:cs="Times New Roman"/>
-          <w:szCs w:val="24"/>
-        </w:rPr>
-        <w:t>jóváhagyására.</w:t>
-      </w:r>
-      <w:r>
-        <w:rPr>
-          <w:rFonts w:cs="Times New Roman"/>
-          <w:szCs w:val="24"/>
-        </w:rPr>
-        <w:t xml:space="preserve"> </w:t>
-      </w:r>
-      <w:r>
-        <w:rPr>
-          <w:rFonts w:cs="Times New Roman"/>
-          <w:szCs w:val="24"/>
-        </w:rPr>
-        <w:t xml:space="preserve">Új élelmiszer létrehozást / módosítást / törlést bármely felhasználó kezdeményezhet. </w:t>
-      </w:r>
-      <w:r>
-        <w:rPr>
-          <w:rFonts w:cs="Times New Roman"/>
-          <w:szCs w:val="24"/>
-        </w:rPr>
-        <w:t xml:space="preserve">Az élelmiszereknek tartalmazniuk kell a </w:t>
-      </w:r>
-      <w:r>
-        <w:rPr>
-          <w:rFonts w:cs="Times New Roman"/>
-          <w:szCs w:val="24"/>
-        </w:rPr>
-        <w:t>M</w:t>
-      </w:r>
-      <w:r>
-        <w:rPr>
-          <w:rFonts w:cs="Times New Roman"/>
-          <w:szCs w:val="24"/>
-        </w:rPr>
-        <w:t xml:space="preserve">agyarországon is </w:t>
-      </w:r>
-      <w:r>
-        <w:rPr>
-          <w:rFonts w:cs="Times New Roman"/>
-          <w:szCs w:val="24"/>
-        </w:rPr>
-        <w:lastRenderedPageBreak/>
-        <w:t xml:space="preserve">használt tápérték táblázatot. </w:t>
-      </w:r>
-      <w:r>
-        <w:rPr>
-          <w:rFonts w:cs="Times New Roman"/>
-          <w:szCs w:val="24"/>
-        </w:rPr>
-        <w:t xml:space="preserve">Minden élelmiszerről lehet képet feltölteni. </w:t>
-      </w:r>
-      <w:r>
-        <w:rPr>
-          <w:rFonts w:cs="Times New Roman"/>
-          <w:szCs w:val="24"/>
-        </w:rPr>
-        <w:t>A hozzávalókat a már meglévő listából választhatják ki a felhasználók.</w:t>
-      </w:r>
-      <w:r>
-        <w:rPr>
-          <w:rFonts w:cs="Times New Roman"/>
-          <w:szCs w:val="24"/>
-        </w:rPr>
-        <w:t xml:space="preserve"> A hozzávalóknak van egy veszély</w:t>
-      </w:r>
-      <w:r>
-        <w:rPr>
-          <w:rFonts w:cs="Times New Roman"/>
-          <w:szCs w:val="24"/>
-        </w:rPr>
-        <w:t>ességi</w:t>
-      </w:r>
-      <w:r>
-        <w:rPr>
-          <w:rFonts w:cs="Times New Roman"/>
-          <w:szCs w:val="24"/>
-        </w:rPr>
-        <w:t xml:space="preserve"> szintjük, ami azt jelöli mennyire biztonságos az adott hozzávaló fogyasztása, kutatások szerint.</w:t>
-      </w:r>
-      <w:r>
-        <w:rPr>
-          <w:rFonts w:cs="Times New Roman"/>
-          <w:szCs w:val="24"/>
-        </w:rPr>
-        <w:t xml:space="preserve"> A leírásba kutatások pu</w:t>
-      </w:r>
-      <w:r>
-        <w:rPr>
-          <w:rFonts w:cs="Times New Roman"/>
-          <w:szCs w:val="24"/>
-        </w:rPr>
-        <w:t>b</w:t>
-      </w:r>
-      <w:r>
-        <w:rPr>
-          <w:rFonts w:cs="Times New Roman"/>
-          <w:szCs w:val="24"/>
-        </w:rPr>
-        <w:t>likált linkjei is illeszthetők.</w:t>
-      </w:r>
-      <w:r>
-        <w:rPr>
-          <w:rFonts w:cs="Times New Roman"/>
-          <w:szCs w:val="24"/>
-        </w:rPr>
-        <w:t xml:space="preserve"> </w:t>
-      </w:r>
-      <w:r>
-        <w:rPr>
-          <w:rFonts w:cs="Times New Roman"/>
-          <w:szCs w:val="24"/>
-        </w:rPr>
-        <w:t xml:space="preserve"> </w:t>
-      </w:r>
-      <w:r>
-        <w:rPr>
-          <w:rFonts w:cs="Times New Roman"/>
-          <w:szCs w:val="24"/>
-        </w:rPr>
-        <w:t xml:space="preserve"> </w:t>
-      </w:r>
-      <w:r>
-        <w:rPr>
-          <w:rFonts w:cs="Times New Roman"/>
-          <w:szCs w:val="24"/>
-        </w:rPr>
-        <w:t>Az éttermek és összetevők előre feltöltött adatokkal kell</w:t>
-      </w:r>
-      <w:r>
-        <w:rPr>
-          <w:rFonts w:cs="Times New Roman"/>
-          <w:szCs w:val="24"/>
-        </w:rPr>
-        <w:t>,</w:t>
-      </w:r>
-      <w:r>
-        <w:rPr>
-          <w:rFonts w:cs="Times New Roman"/>
-          <w:szCs w:val="24"/>
-        </w:rPr>
-        <w:t xml:space="preserve"> hogy dolgozzanak. </w:t>
-      </w:r>
-      <w:r>
-        <w:rPr>
-          <w:rFonts w:cs="Times New Roman"/>
-          <w:szCs w:val="24"/>
-        </w:rPr>
-        <w:t>További rugalmasságot engedő terv</w:t>
-      </w:r>
-      <w:r>
-        <w:rPr>
-          <w:rFonts w:cs="Times New Roman"/>
-          <w:szCs w:val="24"/>
-        </w:rPr>
-        <w:t xml:space="preserve">ezet </w:t>
-      </w:r>
-      <w:r>
-        <w:rPr>
-          <w:rFonts w:cs="Times New Roman"/>
-          <w:szCs w:val="24"/>
-        </w:rPr>
-        <w:t xml:space="preserve">a </w:t>
-      </w:r>
-      <w:r>
-        <w:rPr>
-          <w:rFonts w:cs="Times New Roman"/>
-          <w:szCs w:val="24"/>
-        </w:rPr>
-        <w:t xml:space="preserve">továbbfejlesztési tervek </w:t>
-      </w:r>
-      <w:r>
-        <w:rPr>
-          <w:rFonts w:cs="Times New Roman"/>
-          <w:szCs w:val="24"/>
-        </w:rPr>
-        <w:t>között van.</w:t>
-      </w:r>
-      <w:r>
-        <w:rPr>
-          <w:rFonts w:cs="Times New Roman"/>
-          <w:szCs w:val="24"/>
-        </w:rPr>
-        <w:t xml:space="preserve"> </w:t>
-      </w:r>
-      <w:r>
-        <w:rPr>
-          <w:rFonts w:cs="Times New Roman"/>
-          <w:szCs w:val="24"/>
+      <w:r>
+        <w:rPr>
+          <w:rFonts w:cs="Times New Roman"/>
         </w:rPr>
         <w:t xml:space="preserve">Az alkalmazás </w:t>
       </w:r>
       <w:r>
         <w:rPr>
           <w:rFonts w:cs="Times New Roman"/>
-          <w:szCs w:val="24"/>
         </w:rPr>
         <w:t>bővít</w:t>
       </w:r>
       <w:r>
         <w:rPr>
           <w:rFonts w:cs="Times New Roman"/>
-          <w:szCs w:val="24"/>
         </w:rPr>
         <w:t>é</w:t>
       </w:r>
       <w:r>
         <w:rPr>
           <w:rFonts w:cs="Times New Roman"/>
-          <w:szCs w:val="24"/>
         </w:rPr>
         <w:t>se</w:t>
       </w:r>
       <w:r>
         <w:rPr>
           <w:rFonts w:cs="Times New Roman"/>
-          <w:szCs w:val="24"/>
         </w:rPr>
         <w:t xml:space="preserve"> esetén </w:t>
       </w:r>
-      <w:proofErr w:type="gramStart"/>
-      <w:r>
-        <w:rPr>
-          <w:rFonts w:cs="Times New Roman"/>
-          <w:szCs w:val="24"/>
+      <w:r>
+        <w:rPr>
+          <w:rFonts w:cs="Times New Roman"/>
         </w:rPr>
         <w:t>a</w:t>
       </w:r>
       <w:r>
         <w:rPr>
           <w:rFonts w:cs="Times New Roman"/>
-          <w:szCs w:val="24"/>
-        </w:rPr>
-        <w:t>z éttermek városa,</w:t>
-      </w:r>
-      <w:proofErr w:type="gramEnd"/>
-      <w:r>
-        <w:rPr>
-          <w:rFonts w:cs="Times New Roman"/>
-          <w:szCs w:val="24"/>
+        </w:rPr>
+        <w:t>z éttermek</w:t>
+      </w:r>
+      <w:r>
+        <w:rPr>
+          <w:rFonts w:cs="Times New Roman"/>
+        </w:rPr>
+        <w:t xml:space="preserve"> városa</w:t>
+      </w:r>
+      <w:r>
+        <w:rPr>
+          <w:rFonts w:cs="Times New Roman"/>
         </w:rPr>
         <w:t xml:space="preserve"> és pontos helye is nagyobb jelenőséget kapna.</w:t>
       </w:r>
@@ -2962,7 +2806,7 @@
           <w:numId w:val="4"/>
         </w:numPr>
       </w:pPr>
-      <w:bookmarkStart w:id="4" w:name="_Toc184887502"/>
+      <w:bookmarkStart w:name="_Toc184887502" w:id="4"/>
       <w:r>
         <w:t>Az alkalmazott fejlesztői eszközök</w:t>
       </w:r>
@@ -3631,7 +3475,7 @@
         </w:rPr>
         <w:t>.js</w:t>
       </w:r>
-      <w:bookmarkStart w:id="5" w:name="_GoBack"/>
+      <w:bookmarkStart w:name="_GoBack" w:id="5"/>
       <w:bookmarkEnd w:id="5"/>
       <w:r>
         <w:rPr>
@@ -3827,7 +3671,7 @@
           <w:numId w:val="4"/>
         </w:numPr>
       </w:pPr>
-      <w:bookmarkStart w:id="6" w:name="_Toc184887503"/>
+      <w:bookmarkStart w:name="_Toc184887503" w:id="6"/>
       <w:r>
         <w:t>Adatmodell leírása</w:t>
       </w:r>
@@ -3950,9 +3794,8 @@
           <w:numId w:val="4"/>
         </w:numPr>
       </w:pPr>
-      <w:bookmarkStart w:id="7" w:name="_Toc184887504"/>
-      <w:r>
-        <w:lastRenderedPageBreak/>
+      <w:bookmarkStart w:name="_Toc184887504" w:id="7"/>
+      <w:r>
         <w:t>A</w:t>
       </w:r>
       <w:r>
@@ -4132,7 +3975,7 @@
           <w:numId w:val="4"/>
         </w:numPr>
       </w:pPr>
-      <w:bookmarkStart w:id="8" w:name="_Toc184887505"/>
+      <w:bookmarkStart w:name="_Toc184887505" w:id="8"/>
       <w:r>
         <w:t>Tesztelési dokumentáció</w:t>
       </w:r>
@@ -4367,7 +4210,7 @@
       <w:pPr>
         <w:pStyle w:val="Cmsor1"/>
       </w:pPr>
-      <w:bookmarkStart w:id="9" w:name="_Toc184887506"/>
+      <w:bookmarkStart w:name="_Toc184887506" w:id="9"/>
       <w:r>
         <w:t>Felhasználói dokumentáció</w:t>
       </w:r>
@@ -4381,7 +4224,7 @@
           <w:numId w:val="37"/>
         </w:numPr>
       </w:pPr>
-      <w:bookmarkStart w:id="10" w:name="_Toc184887507"/>
+      <w:bookmarkStart w:name="_Toc184887507" w:id="10"/>
       <w:r>
         <w:t>A program általános specifikációja</w:t>
       </w:r>
@@ -4414,7 +4257,7 @@
           <w:numId w:val="37"/>
         </w:numPr>
       </w:pPr>
-      <w:bookmarkStart w:id="11" w:name="_Toc184887508"/>
+      <w:bookmarkStart w:name="_Toc184887508" w:id="11"/>
       <w:r>
         <w:t>Rendszerkövetelmények</w:t>
       </w:r>
@@ -4437,7 +4280,6 @@
     </w:p>
     <w:p>
       <w:r>
-        <w:lastRenderedPageBreak/>
         <w:t>Le kell írni, hogy mely operációs rendszere(</w:t>
       </w:r>
       <w:proofErr w:type="spellStart"/>
@@ -4494,7 +4336,7 @@
           <w:numId w:val="37"/>
         </w:numPr>
       </w:pPr>
-      <w:bookmarkStart w:id="12" w:name="_Toc184887509"/>
+      <w:bookmarkStart w:name="_Toc184887509" w:id="12"/>
       <w:r>
         <w:t>A program telepítése</w:t>
       </w:r>
@@ -4506,6 +4348,8 @@
       </w:r>
       <w:r>
         <w:tab/>
+      </w:r>
+      <w:r>
         <w:t>Képekkel illusztrált, részletes leírás a program telepítésének a menetéről.</w:t>
       </w:r>
     </w:p>
@@ -4515,6 +4359,8 @@
       </w:r>
       <w:r>
         <w:tab/>
+      </w:r>
+      <w:r>
         <w:t>A leírás alapján a felhasználónak hiba nélkül telepíteni kell tudni a programot. A leírásnak ki kell térnie a telepítés során kiválasztható opciókra is.</w:t>
       </w:r>
     </w:p>
@@ -4524,6 +4370,8 @@
       </w:r>
       <w:r>
         <w:tab/>
+      </w:r>
+      <w:r>
         <w:t>Ha esetleg nincs telepítőprogram, akkor kellő részletességgel le kell írni, hogy mely fájlokat, pontosan hova kell felmásolni, és hogy lehet a programot futtatni.</w:t>
       </w:r>
     </w:p>
@@ -4549,7 +4397,7 @@
           <w:numId w:val="37"/>
         </w:numPr>
       </w:pPr>
-      <w:bookmarkStart w:id="13" w:name="_Toc184887510"/>
+      <w:bookmarkStart w:name="_Toc184887510" w:id="13"/>
       <w:r>
         <w:t>A program használatának a részletes leírása</w:t>
       </w:r>
@@ -4571,6 +4419,8 @@
       </w:r>
       <w:r>
         <w:tab/>
+      </w:r>
+      <w:r>
         <w:t>Amit leprogramoztál, azt a dokumentációban írd is le, ne legyenek eltitkolt funkciók.</w:t>
       </w:r>
     </w:p>
@@ -4580,6 +4430,8 @@
       </w:r>
       <w:r>
         <w:tab/>
+      </w:r>
+      <w:r>
         <w:t>Minden pontosan, „szájbarágósan” legyen leírva. A dokumentáció alapján a teljesen kezdő, vagy laikus felhasználóknak is használniuk kell tudni a programot.</w:t>
       </w:r>
     </w:p>
@@ -4589,6 +4441,8 @@
       </w:r>
       <w:r>
         <w:tab/>
+      </w:r>
+      <w:r>
         <w:t>A stílus legyen pontos és közérthető, vedd figyelembe, hogy a felhasználói dokumentáció nem szakembereknek készül.</w:t>
       </w:r>
     </w:p>
@@ -4598,6 +4452,8 @@
       </w:r>
       <w:r>
         <w:tab/>
+      </w:r>
+      <w:r>
         <w:t xml:space="preserve">Ugyanakkor kerüld a laza stílust: rövidítések, </w:t>
       </w:r>
       <w:proofErr w:type="spellStart"/>
@@ -4615,6 +4471,8 @@
       </w:r>
       <w:r>
         <w:tab/>
+      </w:r>
+      <w:r>
         <w:t xml:space="preserve">Alkalmazz ábrákat, </w:t>
       </w:r>
       <w:proofErr w:type="spellStart"/>
@@ -4641,7 +4499,7 @@
       <w:pPr>
         <w:pStyle w:val="Cmsor1"/>
       </w:pPr>
-      <w:bookmarkStart w:id="14" w:name="_Toc184887511"/>
+      <w:bookmarkStart w:name="_Toc184887511" w:id="14"/>
       <w:r>
         <w:t>Összegzés</w:t>
       </w:r>
@@ -4680,9 +4538,8 @@
       <w:pPr>
         <w:pStyle w:val="Cmsor1"/>
       </w:pPr>
-      <w:bookmarkStart w:id="15" w:name="_Toc184887512"/>
-      <w:r>
-        <w:lastRenderedPageBreak/>
+      <w:bookmarkStart w:name="_Toc184887512" w:id="15"/>
+      <w:r>
         <w:t>Ábrajegyzék</w:t>
       </w:r>
       <w:bookmarkEnd w:id="15"/>
@@ -4738,7 +4595,7 @@
       <w:pPr>
         <w:pStyle w:val="Cmsor1"/>
       </w:pPr>
-      <w:bookmarkStart w:id="16" w:name="_Toc184887513"/>
+      <w:bookmarkStart w:name="_Toc184887513" w:id="16"/>
       <w:r>
         <w:t>Irodalomjegyzék, hivatkozásjegyzék</w:t>
       </w:r>
@@ -4752,7 +4609,6 @@
     <w:p>
       <w:proofErr w:type="spellStart"/>
       <w:r>
-        <w:lastRenderedPageBreak/>
         <w:t>pl</w:t>
       </w:r>
       <w:proofErr w:type="spellEnd"/>
@@ -4804,7 +4660,7 @@
       </w:r>
     </w:p>
     <w:sectPr>
-      <w:pgSz w:w="11906" w:h="16838"/>
+      <w:pgSz w:w="11906" w:h="16838" w:orient="portrait"/>
       <w:pgMar w:top="1417" w:right="1417" w:bottom="1417" w:left="1417" w:header="709" w:footer="709" w:gutter="284"/>
       <w:cols w:space="708"/>
       <w:docGrid w:linePitch="360"/>
@@ -4828,7 +4684,7 @@
         <w:ind w:left="720" w:hanging="360"/>
       </w:pPr>
       <w:rPr>
-        <w:rFonts w:ascii="Symbol" w:hAnsi="Symbol" w:hint="default"/>
+        <w:rFonts w:hint="default" w:ascii="Symbol" w:hAnsi="Symbol"/>
       </w:rPr>
     </w:lvl>
     <w:lvl w:ilvl="1" w:tplc="040E0003">
@@ -4840,7 +4696,7 @@
         <w:ind w:left="1440" w:hanging="360"/>
       </w:pPr>
       <w:rPr>
-        <w:rFonts w:ascii="Courier New" w:hAnsi="Courier New" w:cs="Courier New" w:hint="default"/>
+        <w:rFonts w:hint="default" w:ascii="Courier New" w:hAnsi="Courier New" w:cs="Courier New"/>
       </w:rPr>
     </w:lvl>
     <w:lvl w:ilvl="2" w:tplc="040E0005">
@@ -4852,7 +4708,7 @@
         <w:ind w:left="2160" w:hanging="360"/>
       </w:pPr>
       <w:rPr>
-        <w:rFonts w:ascii="Wingdings" w:hAnsi="Wingdings" w:hint="default"/>
+        <w:rFonts w:hint="default" w:ascii="Wingdings" w:hAnsi="Wingdings"/>
       </w:rPr>
     </w:lvl>
     <w:lvl w:ilvl="3" w:tplc="040E0001" w:tentative="1">
@@ -4864,7 +4720,7 @@
         <w:ind w:left="2880" w:hanging="360"/>
       </w:pPr>
       <w:rPr>
-        <w:rFonts w:ascii="Symbol" w:hAnsi="Symbol" w:hint="default"/>
+        <w:rFonts w:hint="default" w:ascii="Symbol" w:hAnsi="Symbol"/>
       </w:rPr>
     </w:lvl>
     <w:lvl w:ilvl="4" w:tplc="040E0003" w:tentative="1">
@@ -4876,7 +4732,7 @@
         <w:ind w:left="3600" w:hanging="360"/>
       </w:pPr>
       <w:rPr>
-        <w:rFonts w:ascii="Courier New" w:hAnsi="Courier New" w:cs="Courier New" w:hint="default"/>
+        <w:rFonts w:hint="default" w:ascii="Courier New" w:hAnsi="Courier New" w:cs="Courier New"/>
       </w:rPr>
     </w:lvl>
     <w:lvl w:ilvl="5" w:tplc="040E0005" w:tentative="1">
@@ -4888,7 +4744,7 @@
         <w:ind w:left="4320" w:hanging="360"/>
       </w:pPr>
       <w:rPr>
-        <w:rFonts w:ascii="Wingdings" w:hAnsi="Wingdings" w:hint="default"/>
+        <w:rFonts w:hint="default" w:ascii="Wingdings" w:hAnsi="Wingdings"/>
       </w:rPr>
     </w:lvl>
     <w:lvl w:ilvl="6" w:tplc="040E0001" w:tentative="1">
@@ -4900,7 +4756,7 @@
         <w:ind w:left="5040" w:hanging="360"/>
       </w:pPr>
       <w:rPr>
-        <w:rFonts w:ascii="Symbol" w:hAnsi="Symbol" w:hint="default"/>
+        <w:rFonts w:hint="default" w:ascii="Symbol" w:hAnsi="Symbol"/>
       </w:rPr>
     </w:lvl>
     <w:lvl w:ilvl="7" w:tplc="040E0003" w:tentative="1">
@@ -4912,7 +4768,7 @@
         <w:ind w:left="5760" w:hanging="360"/>
       </w:pPr>
       <w:rPr>
-        <w:rFonts w:ascii="Courier New" w:hAnsi="Courier New" w:cs="Courier New" w:hint="default"/>
+        <w:rFonts w:hint="default" w:ascii="Courier New" w:hAnsi="Courier New" w:cs="Courier New"/>
       </w:rPr>
     </w:lvl>
     <w:lvl w:ilvl="8" w:tplc="040E0005" w:tentative="1">
@@ -4924,7 +4780,7 @@
         <w:ind w:left="6480" w:hanging="360"/>
       </w:pPr>
       <w:rPr>
-        <w:rFonts w:ascii="Wingdings" w:hAnsi="Wingdings" w:hint="default"/>
+        <w:rFonts w:hint="default" w:ascii="Wingdings" w:hAnsi="Wingdings"/>
       </w:rPr>
     </w:lvl>
   </w:abstractNum>
@@ -5076,7 +4932,7 @@
         <w:ind w:left="360" w:hanging="360"/>
       </w:pPr>
       <w:rPr>
-        <w:rFonts w:ascii="Wingdings" w:hAnsi="Wingdings" w:hint="default"/>
+        <w:rFonts w:hint="default" w:ascii="Wingdings" w:hAnsi="Wingdings"/>
       </w:rPr>
     </w:lvl>
     <w:lvl w:ilvl="1">
@@ -5088,7 +4944,7 @@
         <w:ind w:left="720" w:hanging="360"/>
       </w:pPr>
       <w:rPr>
-        <w:rFonts w:ascii="Wingdings" w:hAnsi="Wingdings" w:hint="default"/>
+        <w:rFonts w:hint="default" w:ascii="Wingdings" w:hAnsi="Wingdings"/>
       </w:rPr>
     </w:lvl>
     <w:lvl w:ilvl="2">
@@ -5100,7 +4956,7 @@
         <w:ind w:left="1080" w:hanging="360"/>
       </w:pPr>
       <w:rPr>
-        <w:rFonts w:ascii="Wingdings" w:hAnsi="Wingdings" w:hint="default"/>
+        <w:rFonts w:hint="default" w:ascii="Wingdings" w:hAnsi="Wingdings"/>
       </w:rPr>
     </w:lvl>
     <w:lvl w:ilvl="3">
@@ -5112,7 +4968,7 @@
         <w:ind w:left="1440" w:hanging="360"/>
       </w:pPr>
       <w:rPr>
-        <w:rFonts w:ascii="Symbol" w:hAnsi="Symbol" w:hint="default"/>
+        <w:rFonts w:hint="default" w:ascii="Symbol" w:hAnsi="Symbol"/>
       </w:rPr>
     </w:lvl>
     <w:lvl w:ilvl="4">
@@ -5124,7 +4980,7 @@
         <w:ind w:left="1800" w:hanging="360"/>
       </w:pPr>
       <w:rPr>
-        <w:rFonts w:ascii="Symbol" w:hAnsi="Symbol" w:hint="default"/>
+        <w:rFonts w:hint="default" w:ascii="Symbol" w:hAnsi="Symbol"/>
       </w:rPr>
     </w:lvl>
     <w:lvl w:ilvl="5">
@@ -5136,7 +4992,7 @@
         <w:ind w:left="2160" w:hanging="360"/>
       </w:pPr>
       <w:rPr>
-        <w:rFonts w:ascii="Wingdings" w:hAnsi="Wingdings" w:hint="default"/>
+        <w:rFonts w:hint="default" w:ascii="Wingdings" w:hAnsi="Wingdings"/>
       </w:rPr>
     </w:lvl>
     <w:lvl w:ilvl="6">
@@ -5148,7 +5004,7 @@
         <w:ind w:left="2520" w:hanging="360"/>
       </w:pPr>
       <w:rPr>
-        <w:rFonts w:ascii="Wingdings" w:hAnsi="Wingdings" w:hint="default"/>
+        <w:rFonts w:hint="default" w:ascii="Wingdings" w:hAnsi="Wingdings"/>
       </w:rPr>
     </w:lvl>
     <w:lvl w:ilvl="7">
@@ -5160,7 +5016,7 @@
         <w:ind w:left="2880" w:hanging="360"/>
       </w:pPr>
       <w:rPr>
-        <w:rFonts w:ascii="Symbol" w:hAnsi="Symbol" w:hint="default"/>
+        <w:rFonts w:hint="default" w:ascii="Symbol" w:hAnsi="Symbol"/>
       </w:rPr>
     </w:lvl>
     <w:lvl w:ilvl="8">
@@ -5172,7 +5028,7 @@
         <w:ind w:left="3240" w:hanging="360"/>
       </w:pPr>
       <w:rPr>
-        <w:rFonts w:ascii="Symbol" w:hAnsi="Symbol" w:hint="default"/>
+        <w:rFonts w:hint="default" w:ascii="Symbol" w:hAnsi="Symbol"/>
       </w:rPr>
     </w:lvl>
   </w:abstractNum>
@@ -5189,7 +5045,7 @@
         <w:ind w:left="720" w:hanging="360"/>
       </w:pPr>
       <w:rPr>
-        <w:rFonts w:ascii="Symbol" w:hAnsi="Symbol" w:hint="default"/>
+        <w:rFonts w:hint="default" w:ascii="Symbol" w:hAnsi="Symbol"/>
       </w:rPr>
     </w:lvl>
     <w:lvl w:ilvl="1" w:tplc="040E0003" w:tentative="1">
@@ -5201,7 +5057,7 @@
         <w:ind w:left="1440" w:hanging="360"/>
       </w:pPr>
       <w:rPr>
-        <w:rFonts w:ascii="Courier New" w:hAnsi="Courier New" w:cs="Courier New" w:hint="default"/>
+        <w:rFonts w:hint="default" w:ascii="Courier New" w:hAnsi="Courier New" w:cs="Courier New"/>
       </w:rPr>
     </w:lvl>
     <w:lvl w:ilvl="2" w:tplc="040E0005" w:tentative="1">
@@ -5213,7 +5069,7 @@
         <w:ind w:left="2160" w:hanging="360"/>
       </w:pPr>
       <w:rPr>
-        <w:rFonts w:ascii="Wingdings" w:hAnsi="Wingdings" w:hint="default"/>
+        <w:rFonts w:hint="default" w:ascii="Wingdings" w:hAnsi="Wingdings"/>
       </w:rPr>
     </w:lvl>
     <w:lvl w:ilvl="3" w:tplc="040E0001" w:tentative="1">
@@ -5225,7 +5081,7 @@
         <w:ind w:left="2880" w:hanging="360"/>
       </w:pPr>
       <w:rPr>
-        <w:rFonts w:ascii="Symbol" w:hAnsi="Symbol" w:hint="default"/>
+        <w:rFonts w:hint="default" w:ascii="Symbol" w:hAnsi="Symbol"/>
       </w:rPr>
     </w:lvl>
     <w:lvl w:ilvl="4" w:tplc="040E0003" w:tentative="1">
@@ -5237,7 +5093,7 @@
         <w:ind w:left="3600" w:hanging="360"/>
       </w:pPr>
       <w:rPr>
-        <w:rFonts w:ascii="Courier New" w:hAnsi="Courier New" w:cs="Courier New" w:hint="default"/>
+        <w:rFonts w:hint="default" w:ascii="Courier New" w:hAnsi="Courier New" w:cs="Courier New"/>
       </w:rPr>
     </w:lvl>
     <w:lvl w:ilvl="5" w:tplc="040E0005" w:tentative="1">
@@ -5249,7 +5105,7 @@
         <w:ind w:left="4320" w:hanging="360"/>
       </w:pPr>
       <w:rPr>
-        <w:rFonts w:ascii="Wingdings" w:hAnsi="Wingdings" w:hint="default"/>
+        <w:rFonts w:hint="default" w:ascii="Wingdings" w:hAnsi="Wingdings"/>
       </w:rPr>
     </w:lvl>
     <w:lvl w:ilvl="6" w:tplc="040E0001" w:tentative="1">
@@ -5261,7 +5117,7 @@
         <w:ind w:left="5040" w:hanging="360"/>
       </w:pPr>
       <w:rPr>
-        <w:rFonts w:ascii="Symbol" w:hAnsi="Symbol" w:hint="default"/>
+        <w:rFonts w:hint="default" w:ascii="Symbol" w:hAnsi="Symbol"/>
       </w:rPr>
     </w:lvl>
     <w:lvl w:ilvl="7" w:tplc="040E0003" w:tentative="1">
@@ -5273,7 +5129,7 @@
         <w:ind w:left="5760" w:hanging="360"/>
       </w:pPr>
       <w:rPr>
-        <w:rFonts w:ascii="Courier New" w:hAnsi="Courier New" w:cs="Courier New" w:hint="default"/>
+        <w:rFonts w:hint="default" w:ascii="Courier New" w:hAnsi="Courier New" w:cs="Courier New"/>
       </w:rPr>
     </w:lvl>
     <w:lvl w:ilvl="8" w:tplc="040E0005" w:tentative="1">
@@ -5285,7 +5141,7 @@
         <w:ind w:left="6480" w:hanging="360"/>
       </w:pPr>
       <w:rPr>
-        <w:rFonts w:ascii="Wingdings" w:hAnsi="Wingdings" w:hint="default"/>
+        <w:rFonts w:hint="default" w:ascii="Wingdings" w:hAnsi="Wingdings"/>
       </w:rPr>
     </w:lvl>
   </w:abstractNum>
@@ -5391,7 +5247,7 @@
         <w:ind w:left="720" w:hanging="360"/>
       </w:pPr>
       <w:rPr>
-        <w:rFonts w:ascii="Symbol" w:hAnsi="Symbol" w:hint="default"/>
+        <w:rFonts w:hint="default" w:ascii="Symbol" w:hAnsi="Symbol"/>
       </w:rPr>
     </w:lvl>
     <w:lvl w:ilvl="1" w:tplc="040E0003" w:tentative="1">
@@ -5403,7 +5259,7 @@
         <w:ind w:left="1440" w:hanging="360"/>
       </w:pPr>
       <w:rPr>
-        <w:rFonts w:ascii="Courier New" w:hAnsi="Courier New" w:cs="Courier New" w:hint="default"/>
+        <w:rFonts w:hint="default" w:ascii="Courier New" w:hAnsi="Courier New" w:cs="Courier New"/>
       </w:rPr>
     </w:lvl>
     <w:lvl w:ilvl="2" w:tplc="040E0005" w:tentative="1">
@@ -5415,7 +5271,7 @@
         <w:ind w:left="2160" w:hanging="360"/>
       </w:pPr>
       <w:rPr>
-        <w:rFonts w:ascii="Wingdings" w:hAnsi="Wingdings" w:hint="default"/>
+        <w:rFonts w:hint="default" w:ascii="Wingdings" w:hAnsi="Wingdings"/>
       </w:rPr>
     </w:lvl>
     <w:lvl w:ilvl="3" w:tplc="040E0001" w:tentative="1">
@@ -5427,7 +5283,7 @@
         <w:ind w:left="2880" w:hanging="360"/>
       </w:pPr>
       <w:rPr>
-        <w:rFonts w:ascii="Symbol" w:hAnsi="Symbol" w:hint="default"/>
+        <w:rFonts w:hint="default" w:ascii="Symbol" w:hAnsi="Symbol"/>
       </w:rPr>
     </w:lvl>
     <w:lvl w:ilvl="4" w:tplc="040E0003" w:tentative="1">
@@ -5439,7 +5295,7 @@
         <w:ind w:left="3600" w:hanging="360"/>
       </w:pPr>
       <w:rPr>
-        <w:rFonts w:ascii="Courier New" w:hAnsi="Courier New" w:cs="Courier New" w:hint="default"/>
+        <w:rFonts w:hint="default" w:ascii="Courier New" w:hAnsi="Courier New" w:cs="Courier New"/>
       </w:rPr>
     </w:lvl>
     <w:lvl w:ilvl="5" w:tplc="040E0005" w:tentative="1">
@@ -5451,7 +5307,7 @@
         <w:ind w:left="4320" w:hanging="360"/>
       </w:pPr>
       <w:rPr>
-        <w:rFonts w:ascii="Wingdings" w:hAnsi="Wingdings" w:hint="default"/>
+        <w:rFonts w:hint="default" w:ascii="Wingdings" w:hAnsi="Wingdings"/>
       </w:rPr>
     </w:lvl>
     <w:lvl w:ilvl="6" w:tplc="040E0001" w:tentative="1">
@@ -5463,7 +5319,7 @@
         <w:ind w:left="5040" w:hanging="360"/>
       </w:pPr>
       <w:rPr>
-        <w:rFonts w:ascii="Symbol" w:hAnsi="Symbol" w:hint="default"/>
+        <w:rFonts w:hint="default" w:ascii="Symbol" w:hAnsi="Symbol"/>
       </w:rPr>
     </w:lvl>
     <w:lvl w:ilvl="7" w:tplc="040E0003" w:tentative="1">
@@ -5475,7 +5331,7 @@
         <w:ind w:left="5760" w:hanging="360"/>
       </w:pPr>
       <w:rPr>
-        <w:rFonts w:ascii="Courier New" w:hAnsi="Courier New" w:cs="Courier New" w:hint="default"/>
+        <w:rFonts w:hint="default" w:ascii="Courier New" w:hAnsi="Courier New" w:cs="Courier New"/>
       </w:rPr>
     </w:lvl>
     <w:lvl w:ilvl="8" w:tplc="040E0005" w:tentative="1">
@@ -5487,7 +5343,7 @@
         <w:ind w:left="6480" w:hanging="360"/>
       </w:pPr>
       <w:rPr>
-        <w:rFonts w:ascii="Wingdings" w:hAnsi="Wingdings" w:hint="default"/>
+        <w:rFonts w:hint="default" w:ascii="Wingdings" w:hAnsi="Wingdings"/>
       </w:rPr>
     </w:lvl>
   </w:abstractNum>
@@ -5504,7 +5360,7 @@
         <w:ind w:left="720" w:hanging="360"/>
       </w:pPr>
       <w:rPr>
-        <w:rFonts w:ascii="Symbol" w:hAnsi="Symbol" w:hint="default"/>
+        <w:rFonts w:hint="default" w:ascii="Symbol" w:hAnsi="Symbol"/>
       </w:rPr>
     </w:lvl>
     <w:lvl w:ilvl="1" w:tplc="040E0003" w:tentative="1">
@@ -5516,7 +5372,7 @@
         <w:ind w:left="1440" w:hanging="360"/>
       </w:pPr>
       <w:rPr>
-        <w:rFonts w:ascii="Courier New" w:hAnsi="Courier New" w:cs="Courier New" w:hint="default"/>
+        <w:rFonts w:hint="default" w:ascii="Courier New" w:hAnsi="Courier New" w:cs="Courier New"/>
       </w:rPr>
     </w:lvl>
     <w:lvl w:ilvl="2" w:tplc="040E0005" w:tentative="1">
@@ -5528,7 +5384,7 @@
         <w:ind w:left="2160" w:hanging="360"/>
       </w:pPr>
       <w:rPr>
-        <w:rFonts w:ascii="Wingdings" w:hAnsi="Wingdings" w:hint="default"/>
+        <w:rFonts w:hint="default" w:ascii="Wingdings" w:hAnsi="Wingdings"/>
       </w:rPr>
     </w:lvl>
     <w:lvl w:ilvl="3" w:tplc="040E0001" w:tentative="1">
@@ -5540,7 +5396,7 @@
         <w:ind w:left="2880" w:hanging="360"/>
       </w:pPr>
       <w:rPr>
-        <w:rFonts w:ascii="Symbol" w:hAnsi="Symbol" w:hint="default"/>
+        <w:rFonts w:hint="default" w:ascii="Symbol" w:hAnsi="Symbol"/>
       </w:rPr>
     </w:lvl>
     <w:lvl w:ilvl="4" w:tplc="040E0003" w:tentative="1">
@@ -5552,7 +5408,7 @@
         <w:ind w:left="3600" w:hanging="360"/>
       </w:pPr>
       <w:rPr>
-        <w:rFonts w:ascii="Courier New" w:hAnsi="Courier New" w:cs="Courier New" w:hint="default"/>
+        <w:rFonts w:hint="default" w:ascii="Courier New" w:hAnsi="Courier New" w:cs="Courier New"/>
       </w:rPr>
     </w:lvl>
     <w:lvl w:ilvl="5" w:tplc="040E0005" w:tentative="1">
@@ -5564,7 +5420,7 @@
         <w:ind w:left="4320" w:hanging="360"/>
       </w:pPr>
       <w:rPr>
-        <w:rFonts w:ascii="Wingdings" w:hAnsi="Wingdings" w:hint="default"/>
+        <w:rFonts w:hint="default" w:ascii="Wingdings" w:hAnsi="Wingdings"/>
       </w:rPr>
     </w:lvl>
     <w:lvl w:ilvl="6" w:tplc="040E0001" w:tentative="1">
@@ -5576,7 +5432,7 @@
         <w:ind w:left="5040" w:hanging="360"/>
       </w:pPr>
       <w:rPr>
-        <w:rFonts w:ascii="Symbol" w:hAnsi="Symbol" w:hint="default"/>
+        <w:rFonts w:hint="default" w:ascii="Symbol" w:hAnsi="Symbol"/>
       </w:rPr>
     </w:lvl>
     <w:lvl w:ilvl="7" w:tplc="040E0003" w:tentative="1">
@@ -5588,7 +5444,7 @@
         <w:ind w:left="5760" w:hanging="360"/>
       </w:pPr>
       <w:rPr>
-        <w:rFonts w:ascii="Courier New" w:hAnsi="Courier New" w:cs="Courier New" w:hint="default"/>
+        <w:rFonts w:hint="default" w:ascii="Courier New" w:hAnsi="Courier New" w:cs="Courier New"/>
       </w:rPr>
     </w:lvl>
     <w:lvl w:ilvl="8" w:tplc="040E0005" w:tentative="1">
@@ -5600,7 +5456,7 @@
         <w:ind w:left="6480" w:hanging="360"/>
       </w:pPr>
       <w:rPr>
-        <w:rFonts w:ascii="Wingdings" w:hAnsi="Wingdings" w:hint="default"/>
+        <w:rFonts w:hint="default" w:ascii="Wingdings" w:hAnsi="Wingdings"/>
       </w:rPr>
     </w:lvl>
   </w:abstractNum>
@@ -5617,7 +5473,7 @@
         <w:ind w:left="720" w:hanging="360"/>
       </w:pPr>
       <w:rPr>
-        <w:rFonts w:ascii="Symbol" w:hAnsi="Symbol" w:hint="default"/>
+        <w:rFonts w:hint="default" w:ascii="Symbol" w:hAnsi="Symbol"/>
       </w:rPr>
     </w:lvl>
     <w:lvl w:ilvl="1" w:tplc="040E0003" w:tentative="1">
@@ -5629,7 +5485,7 @@
         <w:ind w:left="1440" w:hanging="360"/>
       </w:pPr>
       <w:rPr>
-        <w:rFonts w:ascii="Courier New" w:hAnsi="Courier New" w:cs="Courier New" w:hint="default"/>
+        <w:rFonts w:hint="default" w:ascii="Courier New" w:hAnsi="Courier New" w:cs="Courier New"/>
       </w:rPr>
     </w:lvl>
     <w:lvl w:ilvl="2" w:tplc="040E0005" w:tentative="1">
@@ -5641,7 +5497,7 @@
         <w:ind w:left="2160" w:hanging="360"/>
       </w:pPr>
       <w:rPr>
-        <w:rFonts w:ascii="Wingdings" w:hAnsi="Wingdings" w:hint="default"/>
+        <w:rFonts w:hint="default" w:ascii="Wingdings" w:hAnsi="Wingdings"/>
       </w:rPr>
     </w:lvl>
     <w:lvl w:ilvl="3" w:tplc="040E0001" w:tentative="1">
@@ -5653,7 +5509,7 @@
         <w:ind w:left="2880" w:hanging="360"/>
       </w:pPr>
       <w:rPr>
-        <w:rFonts w:ascii="Symbol" w:hAnsi="Symbol" w:hint="default"/>
+        <w:rFonts w:hint="default" w:ascii="Symbol" w:hAnsi="Symbol"/>
       </w:rPr>
     </w:lvl>
     <w:lvl w:ilvl="4" w:tplc="040E0003" w:tentative="1">
@@ -5665,7 +5521,7 @@
         <w:ind w:left="3600" w:hanging="360"/>
       </w:pPr>
       <w:rPr>
-        <w:rFonts w:ascii="Courier New" w:hAnsi="Courier New" w:cs="Courier New" w:hint="default"/>
+        <w:rFonts w:hint="default" w:ascii="Courier New" w:hAnsi="Courier New" w:cs="Courier New"/>
       </w:rPr>
     </w:lvl>
     <w:lvl w:ilvl="5" w:tplc="040E0005" w:tentative="1">
@@ -5677,7 +5533,7 @@
         <w:ind w:left="4320" w:hanging="360"/>
       </w:pPr>
       <w:rPr>
-        <w:rFonts w:ascii="Wingdings" w:hAnsi="Wingdings" w:hint="default"/>
+        <w:rFonts w:hint="default" w:ascii="Wingdings" w:hAnsi="Wingdings"/>
       </w:rPr>
     </w:lvl>
     <w:lvl w:ilvl="6" w:tplc="040E0001" w:tentative="1">
@@ -5689,7 +5545,7 @@
         <w:ind w:left="5040" w:hanging="360"/>
       </w:pPr>
       <w:rPr>
-        <w:rFonts w:ascii="Symbol" w:hAnsi="Symbol" w:hint="default"/>
+        <w:rFonts w:hint="default" w:ascii="Symbol" w:hAnsi="Symbol"/>
       </w:rPr>
     </w:lvl>
     <w:lvl w:ilvl="7" w:tplc="040E0003" w:tentative="1">
@@ -5701,7 +5557,7 @@
         <w:ind w:left="5760" w:hanging="360"/>
       </w:pPr>
       <w:rPr>
-        <w:rFonts w:ascii="Courier New" w:hAnsi="Courier New" w:cs="Courier New" w:hint="default"/>
+        <w:rFonts w:hint="default" w:ascii="Courier New" w:hAnsi="Courier New" w:cs="Courier New"/>
       </w:rPr>
     </w:lvl>
     <w:lvl w:ilvl="8" w:tplc="040E0005" w:tentative="1">
@@ -5713,7 +5569,7 @@
         <w:ind w:left="6480" w:hanging="360"/>
       </w:pPr>
       <w:rPr>
-        <w:rFonts w:ascii="Wingdings" w:hAnsi="Wingdings" w:hint="default"/>
+        <w:rFonts w:hint="default" w:ascii="Wingdings" w:hAnsi="Wingdings"/>
       </w:rPr>
     </w:lvl>
   </w:abstractNum>
@@ -5730,7 +5586,7 @@
         <w:ind w:left="720" w:hanging="360"/>
       </w:pPr>
       <w:rPr>
-        <w:rFonts w:ascii="Symbol" w:hAnsi="Symbol" w:hint="default"/>
+        <w:rFonts w:hint="default" w:ascii="Symbol" w:hAnsi="Symbol"/>
       </w:rPr>
     </w:lvl>
     <w:lvl w:ilvl="1" w:tplc="040E0003" w:tentative="1">
@@ -5742,7 +5598,7 @@
         <w:ind w:left="1440" w:hanging="360"/>
       </w:pPr>
       <w:rPr>
-        <w:rFonts w:ascii="Courier New" w:hAnsi="Courier New" w:cs="Courier New" w:hint="default"/>
+        <w:rFonts w:hint="default" w:ascii="Courier New" w:hAnsi="Courier New" w:cs="Courier New"/>
       </w:rPr>
     </w:lvl>
     <w:lvl w:ilvl="2" w:tplc="040E0005" w:tentative="1">
@@ -5754,7 +5610,7 @@
         <w:ind w:left="2160" w:hanging="360"/>
       </w:pPr>
       <w:rPr>
-        <w:rFonts w:ascii="Wingdings" w:hAnsi="Wingdings" w:hint="default"/>
+        <w:rFonts w:hint="default" w:ascii="Wingdings" w:hAnsi="Wingdings"/>
       </w:rPr>
     </w:lvl>
     <w:lvl w:ilvl="3" w:tplc="040E0001" w:tentative="1">
@@ -5766,7 +5622,7 @@
         <w:ind w:left="2880" w:hanging="360"/>
       </w:pPr>
       <w:rPr>
-        <w:rFonts w:ascii="Symbol" w:hAnsi="Symbol" w:hint="default"/>
+        <w:rFonts w:hint="default" w:ascii="Symbol" w:hAnsi="Symbol"/>
       </w:rPr>
     </w:lvl>
     <w:lvl w:ilvl="4" w:tplc="040E0003" w:tentative="1">
@@ -5778,7 +5634,7 @@
         <w:ind w:left="3600" w:hanging="360"/>
       </w:pPr>
       <w:rPr>
-        <w:rFonts w:ascii="Courier New" w:hAnsi="Courier New" w:cs="Courier New" w:hint="default"/>
+        <w:rFonts w:hint="default" w:ascii="Courier New" w:hAnsi="Courier New" w:cs="Courier New"/>
       </w:rPr>
     </w:lvl>
     <w:lvl w:ilvl="5" w:tplc="040E0005" w:tentative="1">
@@ -5790,7 +5646,7 @@
         <w:ind w:left="4320" w:hanging="360"/>
       </w:pPr>
       <w:rPr>
-        <w:rFonts w:ascii="Wingdings" w:hAnsi="Wingdings" w:hint="default"/>
+        <w:rFonts w:hint="default" w:ascii="Wingdings" w:hAnsi="Wingdings"/>
       </w:rPr>
     </w:lvl>
     <w:lvl w:ilvl="6" w:tplc="040E0001" w:tentative="1">
@@ -5802,7 +5658,7 @@
         <w:ind w:left="5040" w:hanging="360"/>
       </w:pPr>
       <w:rPr>
-        <w:rFonts w:ascii="Symbol" w:hAnsi="Symbol" w:hint="default"/>
+        <w:rFonts w:hint="default" w:ascii="Symbol" w:hAnsi="Symbol"/>
       </w:rPr>
     </w:lvl>
     <w:lvl w:ilvl="7" w:tplc="040E0003" w:tentative="1">
@@ -5814,7 +5670,7 @@
         <w:ind w:left="5760" w:hanging="360"/>
       </w:pPr>
       <w:rPr>
-        <w:rFonts w:ascii="Courier New" w:hAnsi="Courier New" w:cs="Courier New" w:hint="default"/>
+        <w:rFonts w:hint="default" w:ascii="Courier New" w:hAnsi="Courier New" w:cs="Courier New"/>
       </w:rPr>
     </w:lvl>
     <w:lvl w:ilvl="8" w:tplc="040E0005" w:tentative="1">
@@ -5826,7 +5682,7 @@
         <w:ind w:left="6480" w:hanging="360"/>
       </w:pPr>
       <w:rPr>
-        <w:rFonts w:ascii="Wingdings" w:hAnsi="Wingdings" w:hint="default"/>
+        <w:rFonts w:hint="default" w:ascii="Wingdings" w:hAnsi="Wingdings"/>
       </w:rPr>
     </w:lvl>
   </w:abstractNum>
@@ -6059,11 +5915,11 @@
 </file>
 
 <file path=word/styles.xml><?xml version="1.0" encoding="utf-8"?>
-<w:styles xmlns:mc="http://schemas.openxmlformats.org/markup-compatibility/2006" xmlns:r="http://schemas.openxmlformats.org/officeDocument/2006/relationships" xmlns:w="http://schemas.openxmlformats.org/wordprocessingml/2006/main" xmlns:w14="http://schemas.microsoft.com/office/word/2010/wordml" xmlns:w15="http://schemas.microsoft.com/office/word/2012/wordml" xmlns:w16cid="http://schemas.microsoft.com/office/word/2016/wordml/cid" xmlns:w16se="http://schemas.microsoft.com/office/word/2015/wordml/symex" mc:Ignorable="w14 w15 w16se w16cid">
+<w:styles xmlns:wp14="http://schemas.microsoft.com/office/word/2010/wordprocessingDrawing" xmlns:mc="http://schemas.openxmlformats.org/markup-compatibility/2006" xmlns:r="http://schemas.openxmlformats.org/officeDocument/2006/relationships" xmlns:w="http://schemas.openxmlformats.org/wordprocessingml/2006/main" xmlns:w14="http://schemas.microsoft.com/office/word/2010/wordml" xmlns:w15="http://schemas.microsoft.com/office/word/2012/wordml" xmlns:w16cid="http://schemas.microsoft.com/office/word/2016/wordml/cid" xmlns:w16se="http://schemas.microsoft.com/office/word/2015/wordml/symex" mc:Ignorable="w14 w15 w16se w16cid wp14">
   <w:docDefaults>
     <w:rPrDefault>
       <w:rPr>
-        <w:rFonts w:asciiTheme="minorHAnsi" w:eastAsiaTheme="minorHAnsi" w:hAnsiTheme="minorHAnsi" w:cstheme="minorBidi"/>
+        <w:rFonts w:asciiTheme="minorHAnsi" w:hAnsiTheme="minorHAnsi" w:eastAsiaTheme="minorHAnsi" w:cstheme="minorBidi"/>
         <w:sz w:val="22"/>
         <w:szCs w:val="22"/>
         <w:lang w:val="hu-HU" w:eastAsia="en-US" w:bidi="ar-SA"/>
@@ -6078,14 +5934,14 @@
   <w:latentStyles w:defLockedState="0" w:defUIPriority="99" w:defSemiHidden="0" w:defUnhideWhenUsed="0" w:defQFormat="0" w:count="375">
     <w:lsdException w:name="Normal" w:uiPriority="0" w:qFormat="1"/>
     <w:lsdException w:name="heading 1" w:uiPriority="9" w:qFormat="1"/>
-    <w:lsdException w:name="heading 2" w:semiHidden="1" w:uiPriority="9" w:unhideWhenUsed="1" w:qFormat="1"/>
-    <w:lsdException w:name="heading 3" w:semiHidden="1" w:uiPriority="9" w:unhideWhenUsed="1" w:qFormat="1"/>
-    <w:lsdException w:name="heading 4" w:semiHidden="1" w:uiPriority="9" w:unhideWhenUsed="1" w:qFormat="1"/>
-    <w:lsdException w:name="heading 5" w:semiHidden="1" w:uiPriority="9" w:unhideWhenUsed="1" w:qFormat="1"/>
-    <w:lsdException w:name="heading 6" w:semiHidden="1" w:uiPriority="9" w:unhideWhenUsed="1" w:qFormat="1"/>
-    <w:lsdException w:name="heading 7" w:semiHidden="1" w:uiPriority="9" w:unhideWhenUsed="1" w:qFormat="1"/>
-    <w:lsdException w:name="heading 8" w:semiHidden="1" w:uiPriority="9" w:unhideWhenUsed="1" w:qFormat="1"/>
-    <w:lsdException w:name="heading 9" w:semiHidden="1" w:uiPriority="9" w:unhideWhenUsed="1" w:qFormat="1"/>
+    <w:lsdException w:name="heading 2" w:uiPriority="9" w:semiHidden="1" w:unhideWhenUsed="1" w:qFormat="1"/>
+    <w:lsdException w:name="heading 3" w:uiPriority="9" w:semiHidden="1" w:unhideWhenUsed="1" w:qFormat="1"/>
+    <w:lsdException w:name="heading 4" w:uiPriority="9" w:semiHidden="1" w:unhideWhenUsed="1" w:qFormat="1"/>
+    <w:lsdException w:name="heading 5" w:uiPriority="9" w:semiHidden="1" w:unhideWhenUsed="1" w:qFormat="1"/>
+    <w:lsdException w:name="heading 6" w:uiPriority="9" w:semiHidden="1" w:unhideWhenUsed="1" w:qFormat="1"/>
+    <w:lsdException w:name="heading 7" w:uiPriority="9" w:semiHidden="1" w:unhideWhenUsed="1" w:qFormat="1"/>
+    <w:lsdException w:name="heading 8" w:uiPriority="9" w:semiHidden="1" w:unhideWhenUsed="1" w:qFormat="1"/>
+    <w:lsdException w:name="heading 9" w:uiPriority="9" w:semiHidden="1" w:unhideWhenUsed="1" w:qFormat="1"/>
     <w:lsdException w:name="index 1" w:semiHidden="1" w:unhideWhenUsed="1"/>
     <w:lsdException w:name="index 2" w:semiHidden="1" w:unhideWhenUsed="1"/>
     <w:lsdException w:name="index 3" w:semiHidden="1" w:unhideWhenUsed="1"/>
@@ -6095,22 +5951,22 @@
     <w:lsdException w:name="index 7" w:semiHidden="1" w:unhideWhenUsed="1"/>
     <w:lsdException w:name="index 8" w:semiHidden="1" w:unhideWhenUsed="1"/>
     <w:lsdException w:name="index 9" w:semiHidden="1" w:unhideWhenUsed="1"/>
-    <w:lsdException w:name="toc 1" w:semiHidden="1" w:uiPriority="39" w:unhideWhenUsed="1"/>
-    <w:lsdException w:name="toc 2" w:semiHidden="1" w:uiPriority="39" w:unhideWhenUsed="1"/>
-    <w:lsdException w:name="toc 3" w:semiHidden="1" w:uiPriority="39" w:unhideWhenUsed="1"/>
-    <w:lsdException w:name="toc 4" w:semiHidden="1" w:uiPriority="39" w:unhideWhenUsed="1"/>
-    <w:lsdException w:name="toc 5" w:semiHidden="1" w:uiPriority="39" w:unhideWhenUsed="1"/>
-    <w:lsdException w:name="toc 6" w:semiHidden="1" w:uiPriority="39" w:unhideWhenUsed="1"/>
-    <w:lsdException w:name="toc 7" w:semiHidden="1" w:uiPriority="39" w:unhideWhenUsed="1"/>
-    <w:lsdException w:name="toc 8" w:semiHidden="1" w:uiPriority="39" w:unhideWhenUsed="1"/>
-    <w:lsdException w:name="toc 9" w:semiHidden="1" w:uiPriority="39" w:unhideWhenUsed="1"/>
+    <w:lsdException w:name="toc 1" w:uiPriority="39" w:semiHidden="1" w:unhideWhenUsed="1"/>
+    <w:lsdException w:name="toc 2" w:uiPriority="39" w:semiHidden="1" w:unhideWhenUsed="1"/>
+    <w:lsdException w:name="toc 3" w:uiPriority="39" w:semiHidden="1" w:unhideWhenUsed="1"/>
+    <w:lsdException w:name="toc 4" w:uiPriority="39" w:semiHidden="1" w:unhideWhenUsed="1"/>
+    <w:lsdException w:name="toc 5" w:uiPriority="39" w:semiHidden="1" w:unhideWhenUsed="1"/>
+    <w:lsdException w:name="toc 6" w:uiPriority="39" w:semiHidden="1" w:unhideWhenUsed="1"/>
+    <w:lsdException w:name="toc 7" w:uiPriority="39" w:semiHidden="1" w:unhideWhenUsed="1"/>
+    <w:lsdException w:name="toc 8" w:uiPriority="39" w:semiHidden="1" w:unhideWhenUsed="1"/>
+    <w:lsdException w:name="toc 9" w:uiPriority="39" w:semiHidden="1" w:unhideWhenUsed="1"/>
     <w:lsdException w:name="Normal Indent" w:semiHidden="1" w:unhideWhenUsed="1"/>
     <w:lsdException w:name="footnote text" w:semiHidden="1" w:unhideWhenUsed="1"/>
     <w:lsdException w:name="annotation text" w:semiHidden="1" w:unhideWhenUsed="1"/>
     <w:lsdException w:name="header" w:semiHidden="1" w:unhideWhenUsed="1"/>
     <w:lsdException w:name="footer" w:semiHidden="1" w:unhideWhenUsed="1"/>
     <w:lsdException w:name="index heading" w:semiHidden="1" w:unhideWhenUsed="1"/>
-    <w:lsdException w:name="caption" w:semiHidden="1" w:uiPriority="35" w:unhideWhenUsed="1" w:qFormat="1"/>
+    <w:lsdException w:name="caption" w:uiPriority="35" w:semiHidden="1" w:unhideWhenUsed="1" w:qFormat="1"/>
     <w:lsdException w:name="table of figures" w:semiHidden="1" w:unhideWhenUsed="1"/>
     <w:lsdException w:name="envelope address" w:semiHidden="1" w:unhideWhenUsed="1"/>
     <w:lsdException w:name="envelope return" w:semiHidden="1" w:unhideWhenUsed="1"/>
@@ -6141,7 +5997,7 @@
     <w:lsdException w:name="Title" w:uiPriority="10" w:qFormat="1"/>
     <w:lsdException w:name="Closing" w:semiHidden="1" w:unhideWhenUsed="1"/>
     <w:lsdException w:name="Signature" w:semiHidden="1" w:unhideWhenUsed="1"/>
-    <w:lsdException w:name="Default Paragraph Font" w:semiHidden="1" w:uiPriority="1" w:unhideWhenUsed="1"/>
+    <w:lsdException w:name="Default Paragraph Font" w:uiPriority="1" w:semiHidden="1" w:unhideWhenUsed="1"/>
     <w:lsdException w:name="Body Text" w:semiHidden="1" w:unhideWhenUsed="1"/>
     <w:lsdException w:name="Body Text Indent" w:semiHidden="1" w:unhideWhenUsed="1"/>
     <w:lsdException w:name="List Continue" w:semiHidden="1" w:unhideWhenUsed="1"/>
@@ -6341,8 +6197,8 @@
     <w:lsdException w:name="Subtle Reference" w:uiPriority="31" w:qFormat="1"/>
     <w:lsdException w:name="Intense Reference" w:uiPriority="32" w:qFormat="1"/>
     <w:lsdException w:name="Book Title" w:uiPriority="33" w:qFormat="1"/>
-    <w:lsdException w:name="Bibliography" w:semiHidden="1" w:uiPriority="37" w:unhideWhenUsed="1"/>
-    <w:lsdException w:name="TOC Heading" w:semiHidden="1" w:uiPriority="39" w:unhideWhenUsed="1" w:qFormat="1"/>
+    <w:lsdException w:name="Bibliography" w:uiPriority="37" w:semiHidden="1" w:unhideWhenUsed="1"/>
+    <w:lsdException w:name="TOC Heading" w:uiPriority="39" w:semiHidden="1" w:unhideWhenUsed="1" w:qFormat="1"/>
     <w:lsdException w:name="Plain Table 1" w:uiPriority="41"/>
     <w:lsdException w:name="Plain Table 2" w:uiPriority="42"/>
     <w:lsdException w:name="Plain Table 3" w:uiPriority="43"/>
@@ -6452,7 +6308,7 @@
     <w:lsdException w:name="Hashtag" w:semiHidden="1" w:unhideWhenUsed="1"/>
     <w:lsdException w:name="Unresolved Mention" w:semiHidden="1" w:unhideWhenUsed="1"/>
   </w:latentStyles>
-  <w:style w:type="paragraph" w:default="1" w:styleId="Norml">
+  <w:style w:type="paragraph" w:styleId="Norml" w:default="1">
     <w:name w:val="Normal"/>
     <w:qFormat/>
     <w:rsid w:val="00524A49"/>
@@ -6515,13 +6371,13 @@
       <w:szCs w:val="26"/>
     </w:rPr>
   </w:style>
-  <w:style w:type="character" w:default="1" w:styleId="Bekezdsalapbettpusa">
+  <w:style w:type="character" w:styleId="Bekezdsalapbettpusa" w:default="1">
     <w:name w:val="Default Paragraph Font"/>
     <w:uiPriority w:val="1"/>
     <w:semiHidden/>
     <w:unhideWhenUsed/>
   </w:style>
-  <w:style w:type="table" w:default="1" w:styleId="Normltblzat">
+  <w:style w:type="table" w:styleId="Normltblzat" w:default="1">
     <w:name w:val="Normal Table"/>
     <w:uiPriority w:val="99"/>
     <w:semiHidden/>
@@ -6536,7 +6392,7 @@
       </w:tblCellMar>
     </w:tblPr>
   </w:style>
-  <w:style w:type="numbering" w:default="1" w:styleId="Nemlista">
+  <w:style w:type="numbering" w:styleId="Nemlista" w:default="1">
     <w:name w:val="No List"/>
     <w:uiPriority w:val="99"/>
     <w:semiHidden/>
@@ -6552,23 +6408,23 @@
     </w:pPr>
     <w:tblPr>
       <w:tblBorders>
-        <w:top w:val="single" w:sz="4" w:space="0" w:color="auto"/>
-        <w:left w:val="single" w:sz="4" w:space="0" w:color="auto"/>
-        <w:bottom w:val="single" w:sz="4" w:space="0" w:color="auto"/>
-        <w:right w:val="single" w:sz="4" w:space="0" w:color="auto"/>
-        <w:insideH w:val="single" w:sz="4" w:space="0" w:color="auto"/>
-        <w:insideV w:val="single" w:sz="4" w:space="0" w:color="auto"/>
+        <w:top w:val="single" w:color="auto" w:sz="4" w:space="0"/>
+        <w:left w:val="single" w:color="auto" w:sz="4" w:space="0"/>
+        <w:bottom w:val="single" w:color="auto" w:sz="4" w:space="0"/>
+        <w:right w:val="single" w:color="auto" w:sz="4" w:space="0"/>
+        <w:insideH w:val="single" w:color="auto" w:sz="4" w:space="0"/>
+        <w:insideV w:val="single" w:color="auto" w:sz="4" w:space="0"/>
       </w:tblBorders>
     </w:tblPr>
   </w:style>
-  <w:style w:type="character" w:customStyle="1" w:styleId="Cmsor1Char">
+  <w:style w:type="character" w:styleId="Cmsor1Char" w:customStyle="1">
     <w:name w:val="Címsor 1 Char"/>
     <w:basedOn w:val="Bekezdsalapbettpusa"/>
     <w:link w:val="Cmsor1"/>
     <w:uiPriority w:val="9"/>
     <w:rsid w:val="00D51FC8"/>
     <w:rPr>
-      <w:rFonts w:ascii="Times New Roman" w:eastAsiaTheme="majorEastAsia" w:hAnsi="Times New Roman" w:cstheme="majorBidi"/>
+      <w:rFonts w:ascii="Times New Roman" w:hAnsi="Times New Roman" w:eastAsiaTheme="majorEastAsia" w:cstheme="majorBidi"/>
       <w:b/>
       <w:sz w:val="32"/>
       <w:szCs w:val="32"/>
@@ -6600,14 +6456,14 @@
       <w:contextualSpacing/>
     </w:pPr>
   </w:style>
-  <w:style w:type="character" w:customStyle="1" w:styleId="Cmsor2Char">
+  <w:style w:type="character" w:styleId="Cmsor2Char" w:customStyle="1">
     <w:name w:val="Címsor 2 Char"/>
     <w:basedOn w:val="Bekezdsalapbettpusa"/>
     <w:link w:val="Cmsor2"/>
     <w:uiPriority w:val="9"/>
     <w:rsid w:val="00761FF2"/>
     <w:rPr>
-      <w:rFonts w:ascii="Times New Roman" w:eastAsiaTheme="majorEastAsia" w:hAnsi="Times New Roman" w:cstheme="majorBidi"/>
+      <w:rFonts w:ascii="Times New Roman" w:hAnsi="Times New Roman" w:eastAsiaTheme="majorEastAsia" w:cstheme="majorBidi"/>
       <w:b/>
       <w:sz w:val="28"/>
       <w:szCs w:val="26"/>
@@ -6914,10 +6770,9 @@
 </file>
 
 <file path=customXml/item1.xml><?xml version="1.0" encoding="utf-8"?>
-<ct:contentTypeSchema xmlns:ct="http://schemas.microsoft.com/office/2006/metadata/contentType" xmlns:ma="http://schemas.microsoft.com/office/2006/metadata/properties/metaAttributes" ct:_="" ma:_="" ma:contentTypeName="Dokumentum" ma:contentTypeID="0x010100D718D5B1F1F7ED478AB81686C56B3846" ma:contentTypeVersion="12" ma:contentTypeDescription="Új dokumentum létrehozása." ma:contentTypeScope="" ma:versionID="4113051e3749f108762f491873dd6f4a">
-  <xsd:schema xmlns:xsd="http://www.w3.org/2001/XMLSchema" xmlns:xs="http://www.w3.org/2001/XMLSchema" xmlns:p="http://schemas.microsoft.com/office/2006/metadata/properties" xmlns:ns2="8147ea79-bac0-4e82-8ac5-0eadccd741d2" xmlns:ns3="60255030-76c1-42c3-809c-3af475a77e4b" targetNamespace="http://schemas.microsoft.com/office/2006/metadata/properties" ma:root="true" ma:fieldsID="b4ef00bff07f7ef5464b0f4fcee0641e" ns2:_="" ns3:_="">
-    <xsd:import namespace="8147ea79-bac0-4e82-8ac5-0eadccd741d2"/>
-    <xsd:import namespace="60255030-76c1-42c3-809c-3af475a77e4b"/>
+<ct:contentTypeSchema xmlns:ct="http://schemas.microsoft.com/office/2006/metadata/contentType" xmlns:ma="http://schemas.microsoft.com/office/2006/metadata/properties/metaAttributes" ct:_="" ma:_="" ma:contentTypeName="Dokumentum" ma:contentTypeID="0x010100D969E5F8333D8A4D8334F6FF61EDDD05" ma:contentTypeVersion="5" ma:contentTypeDescription="Új dokumentum létrehozása." ma:contentTypeScope="" ma:versionID="9fa6758707547af467d8b7c22aa76961">
+  <xsd:schema xmlns:xsd="http://www.w3.org/2001/XMLSchema" xmlns:xs="http://www.w3.org/2001/XMLSchema" xmlns:p="http://schemas.microsoft.com/office/2006/metadata/properties" xmlns:ns2="d3b28619-a77d-489c-8fdd-2daf1877c157" targetNamespace="http://schemas.microsoft.com/office/2006/metadata/properties" ma:root="true" ma:fieldsID="447e3929a61abec3ca5353c8d9075e20" ns2:_="">
+    <xsd:import namespace="d3b28619-a77d-489c-8fdd-2daf1877c157"/>
     <xsd:element name="properties">
       <xsd:complexType>
         <xsd:sequence>
@@ -6925,16 +6780,10 @@
             <xsd:complexType>
               <xsd:all>
                 <xsd:element ref="ns2:ReferenceId" minOccurs="0"/>
-                <xsd:element ref="ns2:lcf76f155ced4ddcb4097134ff3c332f" minOccurs="0"/>
-                <xsd:element ref="ns3:TaxCatchAll" minOccurs="0"/>
                 <xsd:element ref="ns2:MediaServiceMetadata" minOccurs="0"/>
                 <xsd:element ref="ns2:MediaServiceFastMetadata" minOccurs="0"/>
                 <xsd:element ref="ns2:MediaServiceSearchProperties" minOccurs="0"/>
-                <xsd:element ref="ns2:MediaServiceDateTaken" minOccurs="0"/>
                 <xsd:element ref="ns2:MediaServiceObjectDetectorVersions" minOccurs="0"/>
-                <xsd:element ref="ns2:MediaServiceOCR" minOccurs="0"/>
-                <xsd:element ref="ns2:MediaServiceGenerationTime" minOccurs="0"/>
-                <xsd:element ref="ns2:MediaServiceEventHashCode" minOccurs="0"/>
               </xsd:all>
             </xsd:complexType>
           </xsd:element>
@@ -6942,7 +6791,7 @@
       </xsd:complexType>
     </xsd:element>
   </xsd:schema>
-  <xsd:schema xmlns:xsd="http://www.w3.org/2001/XMLSchema" xmlns:xs="http://www.w3.org/2001/XMLSchema" xmlns:dms="http://schemas.microsoft.com/office/2006/documentManagement/types" xmlns:pc="http://schemas.microsoft.com/office/infopath/2007/PartnerControls" targetNamespace="8147ea79-bac0-4e82-8ac5-0eadccd741d2" elementFormDefault="qualified">
+  <xsd:schema xmlns:xsd="http://www.w3.org/2001/XMLSchema" xmlns:xs="http://www.w3.org/2001/XMLSchema" xmlns:dms="http://schemas.microsoft.com/office/2006/documentManagement/types" xmlns:pc="http://schemas.microsoft.com/office/infopath/2007/PartnerControls" targetNamespace="d3b28619-a77d-489c-8fdd-2daf1877c157" elementFormDefault="qualified">
     <xsd:import namespace="http://schemas.microsoft.com/office/2006/documentManagement/types"/>
     <xsd:import namespace="http://schemas.microsoft.com/office/infopath/2007/PartnerControls"/>
     <xsd:element name="ReferenceId" ma:index="8" nillable="true" ma:displayName="ReferenceId" ma:indexed="true" ma:internalName="ReferenceId">
@@ -6950,69 +6799,25 @@
         <xsd:restriction base="dms:Text"/>
       </xsd:simpleType>
     </xsd:element>
-    <xsd:element name="lcf76f155ced4ddcb4097134ff3c332f" ma:index="10" nillable="true" ma:taxonomy="true" ma:internalName="lcf76f155ced4ddcb4097134ff3c332f" ma:taxonomyFieldName="MediaServiceImageTags" ma:displayName="Képcímkék" ma:readOnly="false" ma:fieldId="{5cf76f15-5ced-4ddc-b409-7134ff3c332f}" ma:taxonomyMulti="true" ma:sspId="cc6da6fd-a270-4cdf-a0b0-f369ca0d6512" ma:termSetId="09814cd3-568e-fe90-9814-8d621ff8fb84" ma:anchorId="fba54fb3-c3e1-fe81-a776-ca4b69148c4d" ma:open="true" ma:isKeyword="false">
-      <xsd:complexType>
-        <xsd:sequence>
-          <xsd:element ref="pc:Terms" minOccurs="0" maxOccurs="1"/>
-        </xsd:sequence>
-      </xsd:complexType>
-    </xsd:element>
-    <xsd:element name="MediaServiceMetadata" ma:index="12" nillable="true" ma:displayName="MediaServiceMetadata" ma:hidden="true" ma:internalName="MediaServiceMetadata" ma:readOnly="true">
+    <xsd:element name="MediaServiceMetadata" ma:index="9" nillable="true" ma:displayName="MediaServiceMetadata" ma:hidden="true" ma:internalName="MediaServiceMetadata" ma:readOnly="true">
       <xsd:simpleType>
         <xsd:restriction base="dms:Note"/>
       </xsd:simpleType>
     </xsd:element>
-    <xsd:element name="MediaServiceFastMetadata" ma:index="13" nillable="true" ma:displayName="MediaServiceFastMetadata" ma:hidden="true" ma:internalName="MediaServiceFastMetadata" ma:readOnly="true">
+    <xsd:element name="MediaServiceFastMetadata" ma:index="10" nillable="true" ma:displayName="MediaServiceFastMetadata" ma:hidden="true" ma:internalName="MediaServiceFastMetadata" ma:readOnly="true">
       <xsd:simpleType>
         <xsd:restriction base="dms:Note"/>
       </xsd:simpleType>
     </xsd:element>
-    <xsd:element name="MediaServiceSearchProperties" ma:index="14" nillable="true" ma:displayName="MediaServiceSearchProperties" ma:hidden="true" ma:internalName="MediaServiceSearchProperties" ma:readOnly="true">
+    <xsd:element name="MediaServiceSearchProperties" ma:index="11" nillable="true" ma:displayName="MediaServiceSearchProperties" ma:hidden="true" ma:internalName="MediaServiceSearchProperties" ma:readOnly="true">
       <xsd:simpleType>
         <xsd:restriction base="dms:Note"/>
       </xsd:simpleType>
     </xsd:element>
-    <xsd:element name="MediaServiceDateTaken" ma:index="15" nillable="true" ma:displayName="MediaServiceDateTaken" ma:hidden="true" ma:indexed="true" ma:internalName="MediaServiceDateTaken" ma:readOnly="true">
+    <xsd:element name="MediaServiceObjectDetectorVersions" ma:index="12" nillable="true" ma:displayName="MediaServiceObjectDetectorVersions" ma:hidden="true" ma:indexed="true" ma:internalName="MediaServiceObjectDetectorVersions" ma:readOnly="true">
       <xsd:simpleType>
         <xsd:restriction base="dms:Text"/>
       </xsd:simpleType>
-    </xsd:element>
-    <xsd:element name="MediaServiceObjectDetectorVersions" ma:index="16" nillable="true" ma:displayName="MediaServiceObjectDetectorVersions" ma:hidden="true" ma:indexed="true" ma:internalName="MediaServiceObjectDetectorVersions" ma:readOnly="true">
-      <xsd:simpleType>
-        <xsd:restriction base="dms:Text"/>
-      </xsd:simpleType>
-    </xsd:element>
-    <xsd:element name="MediaServiceOCR" ma:index="17" nillable="true" ma:displayName="Extracted Text" ma:internalName="MediaServiceOCR" ma:readOnly="true">
-      <xsd:simpleType>
-        <xsd:restriction base="dms:Note">
-          <xsd:maxLength value="255"/>
-        </xsd:restriction>
-      </xsd:simpleType>
-    </xsd:element>
-    <xsd:element name="MediaServiceGenerationTime" ma:index="18" nillable="true" ma:displayName="MediaServiceGenerationTime" ma:hidden="true" ma:internalName="MediaServiceGenerationTime" ma:readOnly="true">
-      <xsd:simpleType>
-        <xsd:restriction base="dms:Text"/>
-      </xsd:simpleType>
-    </xsd:element>
-    <xsd:element name="MediaServiceEventHashCode" ma:index="19" nillable="true" ma:displayName="MediaServiceEventHashCode" ma:hidden="true" ma:internalName="MediaServiceEventHashCode" ma:readOnly="true">
-      <xsd:simpleType>
-        <xsd:restriction base="dms:Text"/>
-      </xsd:simpleType>
-    </xsd:element>
-  </xsd:schema>
-  <xsd:schema xmlns:xsd="http://www.w3.org/2001/XMLSchema" xmlns:xs="http://www.w3.org/2001/XMLSchema" xmlns:dms="http://schemas.microsoft.com/office/2006/documentManagement/types" xmlns:pc="http://schemas.microsoft.com/office/infopath/2007/PartnerControls" targetNamespace="60255030-76c1-42c3-809c-3af475a77e4b" elementFormDefault="qualified">
-    <xsd:import namespace="http://schemas.microsoft.com/office/2006/documentManagement/types"/>
-    <xsd:import namespace="http://schemas.microsoft.com/office/infopath/2007/PartnerControls"/>
-    <xsd:element name="TaxCatchAll" ma:index="11" nillable="true" ma:displayName="Taxonomy Catch All Column" ma:hidden="true" ma:list="{80538dd5-c4c7-43ec-aead-e7151cddfe07}" ma:internalName="TaxCatchAll" ma:showField="CatchAllData" ma:web="60255030-76c1-42c3-809c-3af475a77e4b">
-      <xsd:complexType>
-        <xsd:complexContent>
-          <xsd:extension base="dms:MultiChoiceLookup">
-            <xsd:sequence>
-              <xsd:element name="Value" type="dms:Lookup" maxOccurs="unbounded" minOccurs="0" nillable="true"/>
-            </xsd:sequence>
-          </xsd:extension>
-        </xsd:complexContent>
-      </xsd:complexType>
     </xsd:element>
   </xsd:schema>
   <xsd:schema xmlns="http://schemas.openxmlformats.org/package/2006/metadata/core-properties" xmlns:xsd="http://www.w3.org/2001/XMLSchema" xmlns:xsi="http://www.w3.org/2001/XMLSchema-instance" xmlns:dc="http://purl.org/dc/elements/1.1/" xmlns:dcterms="http://purl.org/dc/terms/" xmlns:odoc="http://schemas.microsoft.com/internal/obd" targetNamespace="http://schemas.openxmlformats.org/package/2006/metadata/core-properties" elementFormDefault="qualified" attributeFormDefault="unqualified" blockDefault="#all">
@@ -7126,11 +6931,7 @@
 <file path=customXml/item3.xml><?xml version="1.0" encoding="utf-8"?>
 <p:properties xmlns:p="http://schemas.microsoft.com/office/2006/metadata/properties" xmlns:xsi="http://www.w3.org/2001/XMLSchema-instance" xmlns:pc="http://schemas.microsoft.com/office/infopath/2007/PartnerControls">
   <documentManagement>
-    <TaxCatchAll xmlns="60255030-76c1-42c3-809c-3af475a77e4b" xsi:nil="true"/>
-    <lcf76f155ced4ddcb4097134ff3c332f xmlns="8147ea79-bac0-4e82-8ac5-0eadccd741d2">
-      <Terms xmlns="http://schemas.microsoft.com/office/infopath/2007/PartnerControls"/>
-    </lcf76f155ced4ddcb4097134ff3c332f>
-    <ReferenceId xmlns="8147ea79-bac0-4e82-8ac5-0eadccd741d2" xsi:nil="true"/>
+    <ReferenceId xmlns="d3b28619-a77d-489c-8fdd-2daf1877c157" xsi:nil="true"/>
   </documentManagement>
 </p:properties>
 </file>
@@ -7140,22 +6941,7 @@
 </file>
 
 <file path=customXml/itemProps1.xml><?xml version="1.0" encoding="utf-8"?>
-<ds:datastoreItem xmlns:ds="http://schemas.openxmlformats.org/officeDocument/2006/customXml" ds:itemID="{31193EFA-902F-4DF4-A126-39BFCD458261}">
-  <ds:schemaRefs>
-    <ds:schemaRef ds:uri="http://schemas.microsoft.com/office/2006/metadata/contentType"/>
-    <ds:schemaRef ds:uri="http://schemas.microsoft.com/office/2006/metadata/properties/metaAttributes"/>
-    <ds:schemaRef ds:uri="http://www.w3.org/2001/XMLSchema"/>
-    <ds:schemaRef ds:uri="http://schemas.microsoft.com/office/2006/metadata/properties"/>
-    <ds:schemaRef ds:uri="8147ea79-bac0-4e82-8ac5-0eadccd741d2"/>
-    <ds:schemaRef ds:uri="60255030-76c1-42c3-809c-3af475a77e4b"/>
-    <ds:schemaRef ds:uri="http://schemas.microsoft.com/office/2006/documentManagement/types"/>
-    <ds:schemaRef ds:uri="http://schemas.microsoft.com/office/infopath/2007/PartnerControls"/>
-    <ds:schemaRef ds:uri="http://schemas.openxmlformats.org/package/2006/metadata/core-properties"/>
-    <ds:schemaRef ds:uri="http://purl.org/dc/elements/1.1/"/>
-    <ds:schemaRef ds:uri="http://purl.org/dc/terms/"/>
-    <ds:schemaRef ds:uri="http://schemas.microsoft.com/internal/obd"/>
-  </ds:schemaRefs>
-</ds:datastoreItem>
+<ds:datastoreItem xmlns:ds="http://schemas.openxmlformats.org/officeDocument/2006/customXml" ds:itemID="{A9D9FC2C-3A63-494C-ADEE-D1E3F87EA200}"/>
 </file>
 
 <file path=customXml/itemProps2.xml><?xml version="1.0" encoding="utf-8"?>

</xml_diff>